<commit_message>
Read some paper about cavity slot antenna
</commit_message>
<xml_diff>
--- a/文献笔记.docx
+++ b/文献笔记.docx
@@ -5,21 +5,22 @@
     <w:tbl>
       <w:tblPr>
         <w:tblStyle w:val="a3"/>
-        <w:tblW w:w="0" w:type="auto"/>
+        <w:tblW w:w="9776" w:type="dxa"/>
         <w:tblLook w:val="04A0" w:firstRow="1" w:lastRow="0" w:firstColumn="1" w:lastColumn="0" w:noHBand="0" w:noVBand="1"/>
       </w:tblPr>
       <w:tblGrid>
-        <w:gridCol w:w="1980"/>
-        <w:gridCol w:w="6145"/>
-        <w:gridCol w:w="1608"/>
+        <w:gridCol w:w="1985"/>
+        <w:gridCol w:w="6090"/>
+        <w:gridCol w:w="73"/>
+        <w:gridCol w:w="1628"/>
       </w:tblGrid>
       <w:tr>
         <w:trPr>
-          <w:trHeight w:val="418"/>
+          <w:trHeight w:val="424"/>
         </w:trPr>
         <w:tc>
           <w:tcPr>
-            <w:tcW w:w="1980" w:type="dxa"/>
+            <w:tcW w:w="1985" w:type="dxa"/>
           </w:tcPr>
           <w:p>
             <w:r>
@@ -135,9 +136,6 @@
               <w:instrText>ADDIN CNKISM.UserStyle</w:instrText>
             </w:r>
             <w:r>
-              <w:fldChar w:fldCharType="separate"/>
-            </w:r>
-            <w:r>
               <w:fldChar w:fldCharType="end"/>
             </w:r>
             <w:r>
@@ -150,7 +148,8 @@
         </w:tc>
         <w:tc>
           <w:tcPr>
-            <w:tcW w:w="6145" w:type="dxa"/>
+            <w:tcW w:w="6163" w:type="dxa"/>
+            <w:gridSpan w:val="2"/>
           </w:tcPr>
           <w:p>
             <w:r>
@@ -163,7 +162,575 @@
         </w:tc>
         <w:tc>
           <w:tcPr>
-            <w:tcW w:w="1608" w:type="dxa"/>
+            <w:tcW w:w="1628" w:type="dxa"/>
+          </w:tcPr>
+          <w:p>
+            <w:r>
+              <w:rPr>
+                <w:rFonts w:hint="eastAsia"/>
+              </w:rPr>
+              <w:t>评论</w:t>
+            </w:r>
+          </w:p>
+        </w:tc>
+      </w:tr>
+      <w:tr>
+        <w:trPr>
+          <w:trHeight w:val="11801"/>
+        </w:trPr>
+        <w:tc>
+          <w:tcPr>
+            <w:tcW w:w="1985" w:type="dxa"/>
+          </w:tcPr>
+          <w:p>
+            <w:proofErr w:type="spellStart"/>
+            <w:r>
+              <w:rPr>
+                <w:rFonts w:hint="eastAsia"/>
+              </w:rPr>
+              <w:t>Braod</w:t>
+            </w:r>
+            <w:r>
+              <w:t>band</w:t>
+            </w:r>
+            <w:proofErr w:type="spellEnd"/>
+            <w:r>
+              <w:t xml:space="preserve"> Low-RCS</w:t>
+            </w:r>
+            <w:r>
+              <w:t xml:space="preserve"> </w:t>
+            </w:r>
+            <w:proofErr w:type="spellStart"/>
+            <w:r>
+              <w:t>Metasurface</w:t>
+            </w:r>
+            <w:proofErr w:type="spellEnd"/>
+            <w:r>
+              <w:t xml:space="preserve"> and Its Application on Antenna</w:t>
+            </w:r>
+          </w:p>
+          <w:p>
+            <w:pPr>
+              <w:rPr>
+                <w:b/>
+              </w:rPr>
+            </w:pPr>
+            <w:r>
+              <w:rPr>
+                <w:b/>
+              </w:rPr>
+              <w:t xml:space="preserve">Yi Zhao, </w:t>
+            </w:r>
+            <w:proofErr w:type="spellStart"/>
+            <w:r>
+              <w:rPr>
+                <w:b/>
+              </w:rPr>
+              <w:t>Xiangyu</w:t>
+            </w:r>
+            <w:proofErr w:type="spellEnd"/>
+            <w:r>
+              <w:rPr>
+                <w:b/>
+              </w:rPr>
+              <w:t xml:space="preserve"> Cao, Senior Member, IEEE, Jun Gao, Xu Yao, Tao Liu, </w:t>
+            </w:r>
+            <w:proofErr w:type="spellStart"/>
+            <w:r>
+              <w:rPr>
+                <w:b/>
+              </w:rPr>
+              <w:t>Wenqiang</w:t>
+            </w:r>
+            <w:proofErr w:type="spellEnd"/>
+            <w:r>
+              <w:rPr>
+                <w:b/>
+              </w:rPr>
+              <w:t xml:space="preserve"> Li, and </w:t>
+            </w:r>
+            <w:proofErr w:type="spellStart"/>
+            <w:r>
+              <w:rPr>
+                <w:b/>
+              </w:rPr>
+              <w:t>Sijia</w:t>
+            </w:r>
+            <w:proofErr w:type="spellEnd"/>
+            <w:r>
+              <w:rPr>
+                <w:b/>
+              </w:rPr>
+              <w:t xml:space="preserve"> Li; IEEE TRANSACTIONS ON ANTENNAS AND PROPAGATION, VOL. 64, NO. 7, JULY 2016</w:t>
+            </w:r>
+            <w:r>
+              <w:rPr>
+                <w:b/>
+              </w:rPr>
+              <w:t>(pp.2954-2962)</w:t>
+            </w:r>
+          </w:p>
+          <w:p/>
+        </w:tc>
+        <w:tc>
+          <w:tcPr>
+            <w:tcW w:w="6163" w:type="dxa"/>
+            <w:gridSpan w:val="2"/>
+          </w:tcPr>
+          <w:p>
+            <w:pPr>
+              <w:pStyle w:val="a4"/>
+              <w:numPr>
+                <w:ilvl w:val="0"/>
+                <w:numId w:val="1"/>
+              </w:numPr>
+              <w:ind w:firstLineChars="0"/>
+            </w:pPr>
+            <w:r>
+              <w:rPr>
+                <w:rFonts w:hint="eastAsia"/>
+              </w:rPr>
+              <w:t>这篇论文提出了一种宽带低RCS的超表面，并研究其在天线方面的应用。</w:t>
+            </w:r>
+          </w:p>
+          <w:p>
+            <w:pPr>
+              <w:pStyle w:val="a4"/>
+              <w:numPr>
+                <w:ilvl w:val="0"/>
+                <w:numId w:val="2"/>
+              </w:numPr>
+              <w:ind w:firstLineChars="0"/>
+            </w:pPr>
+            <w:r>
+              <w:rPr>
+                <w:rFonts w:hint="eastAsia"/>
+              </w:rPr>
+              <w:t>超表面由用于反向散射相消的依赖极化人造磁导体(</w:t>
+            </w:r>
+            <w:r>
+              <w:t>PDAMC)</w:t>
+            </w:r>
+            <w:r>
+              <w:rPr>
+                <w:rFonts w:hint="eastAsia"/>
+              </w:rPr>
+              <w:t>组成。通过</w:t>
+            </w:r>
+            <w:r>
+              <w:rPr>
+                <w:rFonts w:hint="eastAsia"/>
+              </w:rPr>
+              <w:t>正交排列</w:t>
+            </w:r>
+            <w:r>
+              <w:rPr>
+                <w:rFonts w:hint="eastAsia"/>
+              </w:rPr>
+              <w:t>成类篱笆型来使反射光线偏离镜面反射。</w:t>
+            </w:r>
+          </w:p>
+          <w:p>
+            <w:pPr>
+              <w:pStyle w:val="a4"/>
+              <w:numPr>
+                <w:ilvl w:val="0"/>
+                <w:numId w:val="2"/>
+              </w:numPr>
+              <w:ind w:firstLineChars="0"/>
+            </w:pPr>
+            <w:r>
+              <w:rPr>
+                <w:rFonts w:hint="eastAsia"/>
+              </w:rPr>
+              <w:t>使用PDAMC的原因：非对称结构和依据不同极化的入射平面波产生不同的反射。</w:t>
+            </w:r>
+          </w:p>
+          <w:p>
+            <w:pPr>
+              <w:pStyle w:val="a4"/>
+              <w:numPr>
+                <w:ilvl w:val="0"/>
+                <w:numId w:val="3"/>
+              </w:numPr>
+              <w:ind w:firstLineChars="0"/>
+            </w:pPr>
+            <w:r>
+              <w:rPr>
+                <w:rFonts w:hint="eastAsia"/>
+              </w:rPr>
+              <w:t>使用</w:t>
+            </w:r>
+            <w:r>
+              <w:rPr>
+                <w:rFonts w:hint="eastAsia"/>
+              </w:rPr>
+              <w:t>非对称结构</w:t>
+            </w:r>
+            <w:r>
+              <w:rPr>
+                <w:rFonts w:hint="eastAsia"/>
+              </w:rPr>
+              <w:t>理由</w:t>
+            </w:r>
+            <w:r>
+              <w:rPr>
+                <w:rFonts w:hint="eastAsia"/>
+              </w:rPr>
+              <w:t>：</w:t>
+            </w:r>
+            <w:r>
+              <w:rPr>
+                <w:rFonts w:hint="eastAsia"/>
+              </w:rPr>
+              <w:t>对称结构对于正常入射的不同极化的平面波会有相同的相位响应，通常需要设计两个AMC结构。</w:t>
+            </w:r>
+          </w:p>
+          <w:p>
+            <w:pPr>
+              <w:pStyle w:val="a4"/>
+              <w:ind w:left="1575" w:firstLineChars="0" w:firstLine="0"/>
+            </w:pPr>
+          </w:p>
+          <w:p>
+            <w:pPr>
+              <w:pStyle w:val="a4"/>
+              <w:numPr>
+                <w:ilvl w:val="0"/>
+                <w:numId w:val="2"/>
+              </w:numPr>
+              <w:ind w:firstLineChars="0"/>
+            </w:pPr>
+            <w:r>
+              <w:rPr>
+                <w:rFonts w:hint="eastAsia"/>
+                <w:color w:val="FF0000"/>
+              </w:rPr>
+              <w:t>相位对消</w:t>
+            </w:r>
+            <w:r>
+              <w:rPr>
+                <w:rFonts w:hint="eastAsia"/>
+              </w:rPr>
+              <w:t>：</w:t>
+            </w:r>
+            <w:r>
+              <w:rPr>
+                <w:rFonts w:hint="eastAsia"/>
+              </w:rPr>
+              <w:t>将PDAMC分成条状组成类似篱笆型，当被平面波照射时，两个邻近的“篱笆条”会表现出不同的反射特性。通过优化</w:t>
+            </w:r>
+            <w:r>
+              <w:rPr>
+                <w:rFonts w:hint="eastAsia"/>
+              </w:rPr>
+              <w:t>，可以在宽带上满足180°</w:t>
+            </w:r>
+            <m:oMath>
+              <m:r>
+                <m:rPr>
+                  <m:sty m:val="p"/>
+                </m:rPr>
+                <w:rPr>
+                  <w:rFonts w:ascii="Cambria Math" w:hAnsi="Cambria Math"/>
+                </w:rPr>
+                <m:t>±</m:t>
+              </m:r>
+            </m:oMath>
+            <w:r>
+              <w:rPr>
+                <w:rFonts w:hint="eastAsia"/>
+              </w:rPr>
+              <w:t>30°的反射相位差。</w:t>
+            </w:r>
+          </w:p>
+          <w:p>
+            <w:pPr>
+              <w:pStyle w:val="a4"/>
+              <w:numPr>
+                <w:ilvl w:val="0"/>
+                <w:numId w:val="1"/>
+              </w:numPr>
+              <w:ind w:firstLineChars="0"/>
+            </w:pPr>
+            <w:r>
+              <w:rPr>
+                <w:rFonts w:hint="eastAsia"/>
+              </w:rPr>
+              <w:t>结构：</w:t>
+            </w:r>
+          </w:p>
+          <w:p>
+            <w:pPr>
+              <w:pStyle w:val="a4"/>
+              <w:ind w:left="420" w:firstLineChars="0" w:firstLine="0"/>
+            </w:pPr>
+            <w:r>
+              <w:rPr>
+                <w:rStyle w:val="fontstyle01"/>
+              </w:rPr>
+              <w:t xml:space="preserve">The top layer is a rectangular metallic patch here </w:t>
+            </w:r>
+            <w:r>
+              <w:rPr>
+                <w:rStyle w:val="fontstyle21"/>
+              </w:rPr>
+              <w:t xml:space="preserve">px </w:t>
+            </w:r>
+            <w:r>
+              <w:rPr>
+                <w:rStyle w:val="fontstyle01"/>
+              </w:rPr>
+              <w:t xml:space="preserve">and </w:t>
+            </w:r>
+            <w:proofErr w:type="spellStart"/>
+            <w:r>
+              <w:rPr>
+                <w:rStyle w:val="fontstyle21"/>
+              </w:rPr>
+              <w:t>py</w:t>
+            </w:r>
+            <w:proofErr w:type="spellEnd"/>
+            <w:r>
+              <w:rPr>
+                <w:rStyle w:val="fontstyle21"/>
+              </w:rPr>
+              <w:t xml:space="preserve"> </w:t>
+            </w:r>
+            <w:r>
+              <w:rPr>
+                <w:rStyle w:val="fontstyle01"/>
+              </w:rPr>
+              <w:t xml:space="preserve">represent the length of the edge along the x- and </w:t>
+            </w:r>
+            <w:r>
+              <w:rPr>
+                <w:rStyle w:val="fontstyle21"/>
+              </w:rPr>
+              <w:t>y</w:t>
+            </w:r>
+            <w:r>
+              <w:rPr>
+                <w:rStyle w:val="fontstyle01"/>
+              </w:rPr>
+              <w:t xml:space="preserve">-axis, respectively. The dielectric substrate is F4B-2 with a relative permittivity of 2.65 and a loss tangent of 0.001, which has a dimension of 10 mm </w:t>
+            </w:r>
+            <w:r>
+              <w:rPr>
+                <w:rStyle w:val="fontstyle31"/>
+              </w:rPr>
+              <w:t xml:space="preserve">× </w:t>
+            </w:r>
+            <w:r>
+              <w:rPr>
+                <w:rStyle w:val="fontstyle01"/>
+              </w:rPr>
+              <w:t xml:space="preserve">10 mm </w:t>
+            </w:r>
+            <w:r>
+              <w:rPr>
+                <w:rStyle w:val="fontstyle31"/>
+              </w:rPr>
+              <w:t xml:space="preserve">× </w:t>
+            </w:r>
+            <w:r>
+              <w:rPr>
+                <w:rStyle w:val="fontstyle01"/>
+              </w:rPr>
+              <w:t>3 mm. The bottom is covered by full metallic layer, so that plane wave</w:t>
+            </w:r>
+            <w:r>
+              <w:rPr>
+                <w:rFonts w:ascii="Times-Roman" w:hAnsi="Times-Roman"/>
+                <w:color w:val="000000"/>
+                <w:sz w:val="20"/>
+                <w:szCs w:val="20"/>
+              </w:rPr>
+              <w:br/>
+            </w:r>
+            <w:r>
+              <w:rPr>
+                <w:rStyle w:val="fontstyle01"/>
+              </w:rPr>
+              <w:t>cannot penetrate.</w:t>
+            </w:r>
+          </w:p>
+          <w:p>
+            <w:pPr>
+              <w:pStyle w:val="a4"/>
+              <w:numPr>
+                <w:ilvl w:val="0"/>
+                <w:numId w:val="1"/>
+              </w:numPr>
+              <w:ind w:firstLineChars="0"/>
+            </w:pPr>
+            <w:r>
+              <w:rPr>
+                <w:rFonts w:hint="eastAsia"/>
+              </w:rPr>
+              <w:t>优化过程：</w:t>
+            </w:r>
+          </w:p>
+          <w:p>
+            <w:pPr>
+              <w:pStyle w:val="a4"/>
+              <w:numPr>
+                <w:ilvl w:val="0"/>
+                <w:numId w:val="2"/>
+              </w:numPr>
+              <w:ind w:firstLineChars="0"/>
+            </w:pPr>
+            <w:r>
+              <w:rPr>
+                <w:rFonts w:hint="eastAsia"/>
+              </w:rPr>
+              <w:t>T</w:t>
+            </w:r>
+            <w:r>
+              <w:t xml:space="preserve">he </w:t>
+            </w:r>
+            <w:r>
+              <w:t>reflection phase of the x- and y-pol can be adjusted independently, which facilitates the procedure of finding the optimal phase difference for phase cancelation.</w:t>
+            </w:r>
+          </w:p>
+          <w:p>
+            <w:pPr>
+              <w:pStyle w:val="a4"/>
+              <w:numPr>
+                <w:ilvl w:val="0"/>
+                <w:numId w:val="1"/>
+              </w:numPr>
+              <w:ind w:firstLineChars="0"/>
+            </w:pPr>
+            <w:r>
+              <w:rPr>
+                <w:rFonts w:hint="eastAsia"/>
+              </w:rPr>
+              <w:t>结论</w:t>
+            </w:r>
+          </w:p>
+          <w:p>
+            <w:pPr>
+              <w:pStyle w:val="a4"/>
+              <w:numPr>
+                <w:ilvl w:val="0"/>
+                <w:numId w:val="2"/>
+              </w:numPr>
+              <w:ind w:firstLineChars="0"/>
+            </w:pPr>
+            <w:r>
+              <w:rPr>
+                <w:rStyle w:val="fontstyle01"/>
+              </w:rPr>
+              <w:t xml:space="preserve">The measured 10-dB reduction ranges for the </w:t>
+            </w:r>
+            <w:r>
+              <w:rPr>
+                <w:rStyle w:val="fontstyle21"/>
+              </w:rPr>
+              <w:t>x</w:t>
+            </w:r>
+            <w:r>
+              <w:rPr>
+                <w:rStyle w:val="fontstyle01"/>
+              </w:rPr>
+              <w:t xml:space="preserve">- and </w:t>
+            </w:r>
+            <w:r>
+              <w:rPr>
+                <w:rStyle w:val="fontstyle21"/>
+              </w:rPr>
+              <w:t>y</w:t>
+            </w:r>
+            <w:r>
+              <w:rPr>
+                <w:rStyle w:val="fontstyle01"/>
+              </w:rPr>
+              <w:t>-pol are 4.80–7.26 GHz (40.8% bandwidth) and 5.14–7.15 GHz (32.7% bandwidth), respectively</w:t>
+            </w:r>
+            <w:r>
+              <w:rPr>
+                <w:rStyle w:val="fontstyle01"/>
+                <w:rFonts w:hint="eastAsia"/>
+              </w:rPr>
+              <w:t>.</w:t>
+            </w:r>
+          </w:p>
+        </w:tc>
+        <w:tc>
+          <w:tcPr>
+            <w:tcW w:w="1628" w:type="dxa"/>
+          </w:tcPr>
+          <w:p>
+            <w:r>
+              <w:rPr>
+                <w:rFonts w:hint="eastAsia"/>
+              </w:rPr>
+              <w:t>不同的单元结构会影响超表面的结构排列。</w:t>
+            </w:r>
+          </w:p>
+          <w:p/>
+        </w:tc>
+      </w:tr>
+      <w:tr>
+        <w:trPr>
+          <w:trHeight w:val="1575"/>
+        </w:trPr>
+        <w:tc>
+          <w:tcPr>
+            <w:tcW w:w="1985" w:type="dxa"/>
+          </w:tcPr>
+          <w:p/>
+        </w:tc>
+        <w:tc>
+          <w:tcPr>
+            <w:tcW w:w="6163" w:type="dxa"/>
+            <w:gridSpan w:val="2"/>
+          </w:tcPr>
+          <w:p/>
+        </w:tc>
+        <w:tc>
+          <w:tcPr>
+            <w:tcW w:w="1628" w:type="dxa"/>
+          </w:tcPr>
+          <w:p/>
+        </w:tc>
+      </w:tr>
+      <w:tr>
+        <w:trPr>
+          <w:trHeight w:val="422"/>
+        </w:trPr>
+        <w:tc>
+          <w:tcPr>
+            <w:tcW w:w="1985" w:type="dxa"/>
+          </w:tcPr>
+          <w:p>
+            <w:r>
+              <w:rPr>
+                <w:rFonts w:hint="eastAsia"/>
+              </w:rPr>
+              <w:lastRenderedPageBreak/>
+              <w:t>文章</w:t>
+            </w:r>
+          </w:p>
+        </w:tc>
+        <w:tc>
+          <w:tcPr>
+            <w:tcW w:w="6163" w:type="dxa"/>
+            <w:gridSpan w:val="2"/>
+          </w:tcPr>
+          <w:p>
+            <w:r>
+              <w:rPr>
+                <w:rFonts w:hint="eastAsia"/>
+              </w:rPr>
+              <w:t>重点</w:t>
+            </w:r>
+          </w:p>
+        </w:tc>
+        <w:tc>
+          <w:tcPr>
+            <w:tcW w:w="1628" w:type="dxa"/>
           </w:tcPr>
           <w:p>
             <w:r>
@@ -181,107 +748,88 @@
         </w:trPr>
         <w:tc>
           <w:tcPr>
-            <w:tcW w:w="1980" w:type="dxa"/>
+            <w:tcW w:w="1985" w:type="dxa"/>
           </w:tcPr>
           <w:p>
+            <w:pPr>
+              <w:rPr>
+                <w:szCs w:val="21"/>
+              </w:rPr>
+            </w:pPr>
+            <w:r>
+              <w:rPr>
+                <w:rFonts w:hint="eastAsia"/>
+                <w:szCs w:val="21"/>
+              </w:rPr>
+              <w:t>A</w:t>
+            </w:r>
+            <w:r>
+              <w:rPr>
+                <w:szCs w:val="21"/>
+              </w:rPr>
+              <w:t xml:space="preserve"> New High-Isolation Broadband Flush-Mountable Dual-Polarized Antenna</w:t>
+            </w:r>
+          </w:p>
+          <w:p>
+            <w:pPr>
+              <w:rPr>
+                <w:b/>
+                <w:szCs w:val="21"/>
+              </w:rPr>
+            </w:pPr>
+            <w:r>
+              <w:rPr>
+                <w:b/>
+                <w:szCs w:val="21"/>
+              </w:rPr>
+              <w:t xml:space="preserve">Y. H . Cui, Y. </w:t>
+            </w:r>
             <w:proofErr w:type="spellStart"/>
             <w:r>
               <w:rPr>
-                <w:rFonts w:hint="eastAsia"/>
-              </w:rPr>
-              <w:t>Braod</w:t>
-            </w:r>
-            <w:r>
-              <w:t>band</w:t>
+                <w:b/>
+                <w:szCs w:val="21"/>
+              </w:rPr>
+              <w:t>Niu</w:t>
             </w:r>
             <w:proofErr w:type="spellEnd"/>
             <w:r>
-              <w:t xml:space="preserve"> Low-RCS</w:t>
+              <w:rPr>
+                <w:b/>
+                <w:szCs w:val="21"/>
+              </w:rPr>
+              <w:t>, Y. Qin and R. L. Li;</w:t>
             </w:r>
             <w:r>
               <w:t xml:space="preserve"> </w:t>
             </w:r>
-            <w:proofErr w:type="spellStart"/>
-            <w:r>
-              <w:t>Metasurface</w:t>
-            </w:r>
-            <w:proofErr w:type="spellEnd"/>
-            <w:r>
-              <w:t xml:space="preserve"> and Its Application on Antenna</w:t>
-            </w:r>
-          </w:p>
-          <w:p>
-            <w:pPr>
-              <w:rPr>
-                <w:b/>
-              </w:rPr>
-            </w:pPr>
-            <w:r>
-              <w:rPr>
-                <w:b/>
-              </w:rPr>
-              <w:t xml:space="preserve">Yi Zhao, </w:t>
-            </w:r>
-            <w:proofErr w:type="spellStart"/>
-            <w:r>
-              <w:rPr>
-                <w:b/>
-              </w:rPr>
-              <w:t>Xiangyu</w:t>
-            </w:r>
-            <w:proofErr w:type="spellEnd"/>
-            <w:r>
-              <w:rPr>
-                <w:b/>
-              </w:rPr>
-              <w:t xml:space="preserve"> Cao, Senior Member, IEEE, Jun Gao, Xu Yao, Tao Liu, </w:t>
-            </w:r>
-            <w:proofErr w:type="spellStart"/>
-            <w:r>
-              <w:rPr>
-                <w:b/>
-              </w:rPr>
-              <w:t>Wenqiang</w:t>
-            </w:r>
-            <w:proofErr w:type="spellEnd"/>
-            <w:r>
-              <w:rPr>
-                <w:b/>
-              </w:rPr>
-              <w:t xml:space="preserve"> Li, and </w:t>
-            </w:r>
-            <w:proofErr w:type="spellStart"/>
-            <w:r>
-              <w:rPr>
-                <w:b/>
-              </w:rPr>
-              <w:t>Sijia</w:t>
-            </w:r>
-            <w:proofErr w:type="spellEnd"/>
-            <w:r>
-              <w:rPr>
-                <w:b/>
-              </w:rPr>
-              <w:t xml:space="preserve"> Li; IEEE TRANSACTIONS ON ANTENNAS AND PROPAGATION, VOL. 64, NO. 7, JULY 2016</w:t>
-            </w:r>
-            <w:r>
-              <w:rPr>
-                <w:b/>
-              </w:rPr>
-              <w:t>(pp.2954-2962)</w:t>
-            </w:r>
-          </w:p>
-          <w:p>
-            <w:pPr>
-              <w:rPr>
-                <w:rFonts w:hint="eastAsia"/>
-              </w:rPr>
-            </w:pPr>
+            <w:r>
+              <w:rPr>
+                <w:b/>
+                <w:szCs w:val="21"/>
+              </w:rPr>
+              <w:t>IEEE TRANSACTIONS ON ANTENNAS AND PROPAGATION, VOL. 66, NO. 12, DECEMBER 2018</w:t>
+            </w:r>
+            <w:r>
+              <w:rPr>
+                <w:b/>
+                <w:szCs w:val="21"/>
+              </w:rPr>
+              <w:t>(pp. 7342-7347)</w:t>
+            </w:r>
+            <w:r>
+              <w:rPr>
+                <w:b/>
+                <w:szCs w:val="21"/>
+              </w:rPr>
+              <w:t xml:space="preserve"> </w:t>
+            </w:r>
           </w:p>
         </w:tc>
         <w:tc>
           <w:tcPr>
-            <w:tcW w:w="6145" w:type="dxa"/>
+            <w:tcW w:w="6163" w:type="dxa"/>
+            <w:gridSpan w:val="2"/>
           </w:tcPr>
           <w:p>
             <w:pPr>
@@ -292,11 +840,163 @@
               </w:numPr>
               <w:ind w:firstLineChars="0"/>
             </w:pPr>
-            <w:r>
-              <w:rPr>
-                <w:rFonts w:hint="eastAsia"/>
-              </w:rPr>
-              <w:t>这篇论文提出了一种宽带低RCS的超表面，并研究其在天线方面的应用。</w:t>
+          </w:p>
+        </w:tc>
+        <w:tc>
+          <w:tcPr>
+            <w:tcW w:w="1628" w:type="dxa"/>
+          </w:tcPr>
+          <w:p/>
+        </w:tc>
+      </w:tr>
+      <w:tr>
+        <w:trPr>
+          <w:trHeight w:val="7223"/>
+        </w:trPr>
+        <w:tc>
+          <w:tcPr>
+            <w:tcW w:w="1985" w:type="dxa"/>
+          </w:tcPr>
+          <w:p>
+            <w:r>
+              <w:rPr>
+                <w:rFonts w:hint="eastAsia"/>
+              </w:rPr>
+              <w:t>A</w:t>
+            </w:r>
+            <w:r>
+              <w:t xml:space="preserve"> </w:t>
+            </w:r>
+            <w:r>
+              <w:rPr>
+                <w:rFonts w:hint="eastAsia"/>
+              </w:rPr>
+              <w:t>Broadband</w:t>
+            </w:r>
+            <w:r>
+              <w:t xml:space="preserve"> </w:t>
+            </w:r>
+            <w:r>
+              <w:rPr>
+                <w:rFonts w:hint="eastAsia"/>
+              </w:rPr>
+              <w:t>Flush-Mountable</w:t>
+            </w:r>
+            <w:r>
+              <w:t xml:space="preserve"> </w:t>
+            </w:r>
+            <w:r>
+              <w:rPr>
+                <w:rFonts w:hint="eastAsia"/>
+              </w:rPr>
+              <w:t>Dual</w:t>
+            </w:r>
+            <w:r>
+              <w:t>-Polarized Dual-Slot Antenna</w:t>
+            </w:r>
+          </w:p>
+          <w:p>
+            <w:pPr>
+              <w:rPr>
+                <w:b/>
+              </w:rPr>
+            </w:pPr>
+            <w:r>
+              <w:rPr>
+                <w:rFonts w:hint="eastAsia"/>
+                <w:b/>
+              </w:rPr>
+              <w:t>Y</w:t>
+            </w:r>
+            <w:r>
+              <w:rPr>
+                <w:b/>
+              </w:rPr>
+              <w:t>. H. Cui</w:t>
+            </w:r>
+            <w:r>
+              <w:rPr>
+                <w:b/>
+              </w:rPr>
+              <w:t xml:space="preserve">, Y. </w:t>
+            </w:r>
+            <w:proofErr w:type="spellStart"/>
+            <w:r>
+              <w:rPr>
+                <w:b/>
+              </w:rPr>
+              <w:t>Niu</w:t>
+            </w:r>
+            <w:proofErr w:type="spellEnd"/>
+            <w:r>
+              <w:rPr>
+                <w:b/>
+              </w:rPr>
+              <w:t xml:space="preserve">, C. L. Qi and R. L. Li </w:t>
+            </w:r>
+            <w:r>
+              <w:rPr>
+                <w:b/>
+              </w:rPr>
+              <w:t>;</w:t>
+            </w:r>
+            <w:r>
+              <w:t xml:space="preserve"> </w:t>
+            </w:r>
+            <w:r>
+              <w:rPr>
+                <w:b/>
+              </w:rPr>
+              <w:t>IEEE ANTENNAS AND WIRELESS PROPAGATION LETTERS, VOL. 17, NO. 3, MARCH 2018</w:t>
+            </w:r>
+            <w:r>
+              <w:rPr>
+                <w:b/>
+              </w:rPr>
+              <w:t>(pp 501-504)</w:t>
+            </w:r>
+          </w:p>
+        </w:tc>
+        <w:tc>
+          <w:tcPr>
+            <w:tcW w:w="6163" w:type="dxa"/>
+            <w:gridSpan w:val="2"/>
+          </w:tcPr>
+          <w:p>
+            <w:pPr>
+              <w:pStyle w:val="a4"/>
+              <w:numPr>
+                <w:ilvl w:val="0"/>
+                <w:numId w:val="1"/>
+              </w:numPr>
+              <w:ind w:firstLineChars="0"/>
+            </w:pPr>
+            <w:r>
+              <w:rPr>
+                <w:rFonts w:hint="eastAsia"/>
+              </w:rPr>
+              <w:t>该论文提出了一款</w:t>
+            </w:r>
+            <w:r>
+              <w:rPr>
+                <w:rFonts w:hint="eastAsia"/>
+                <w:color w:val="FF0000"/>
+              </w:rPr>
+              <w:t>宽带双线极化嵌入式</w:t>
+            </w:r>
+            <w:r>
+              <w:rPr>
+                <w:rFonts w:hint="eastAsia"/>
+                <w:color w:val="FF0000"/>
+              </w:rPr>
+              <w:t>双</w:t>
+            </w:r>
+            <w:r>
+              <w:rPr>
+                <w:rFonts w:hint="eastAsia"/>
+                <w:color w:val="FF0000"/>
+              </w:rPr>
+              <w:t>槽天线</w:t>
             </w:r>
           </w:p>
           <w:p>
@@ -307,144 +1007,1257 @@
                 <w:numId w:val="2"/>
               </w:numPr>
               <w:ind w:firstLineChars="0"/>
-            </w:pPr>
-            <w:r>
-              <w:rPr>
-                <w:rFonts w:hint="eastAsia"/>
-              </w:rPr>
-              <w:t>超表面由用于反向散射相消的依赖极化人造磁导体(</w:t>
-            </w:r>
-            <w:r>
-              <w:t>PDAMC)</w:t>
-            </w:r>
-            <w:r>
-              <w:rPr>
-                <w:rFonts w:hint="eastAsia"/>
-              </w:rPr>
-              <w:t>组成。通过</w:t>
-            </w:r>
+              <w:rPr>
+                <w:rFonts w:hint="eastAsia"/>
+              </w:rPr>
+            </w:pPr>
             <w:bookmarkStart w:id="0" w:name="_GoBack"/>
             <w:bookmarkEnd w:id="0"/>
           </w:p>
         </w:tc>
         <w:tc>
           <w:tcPr>
-            <w:tcW w:w="1608" w:type="dxa"/>
+            <w:tcW w:w="1628" w:type="dxa"/>
           </w:tcPr>
           <w:p/>
         </w:tc>
       </w:tr>
       <w:tr>
         <w:trPr>
-          <w:trHeight w:val="2063"/>
+          <w:trHeight w:val="565"/>
         </w:trPr>
         <w:tc>
           <w:tcPr>
-            <w:tcW w:w="1980" w:type="dxa"/>
+            <w:tcW w:w="1985" w:type="dxa"/>
           </w:tcPr>
-          <w:p/>
+          <w:p>
+            <w:pPr>
+              <w:rPr>
+                <w:rFonts w:hint="eastAsia"/>
+              </w:rPr>
+            </w:pPr>
+            <w:r>
+              <w:lastRenderedPageBreak/>
+              <w:t>文章</w:t>
+            </w:r>
+          </w:p>
         </w:tc>
         <w:tc>
           <w:tcPr>
-            <w:tcW w:w="6145" w:type="dxa"/>
+            <w:tcW w:w="6163" w:type="dxa"/>
+            <w:gridSpan w:val="2"/>
           </w:tcPr>
-          <w:p/>
+          <w:p>
+            <w:r>
+              <w:t>重点</w:t>
+            </w:r>
+          </w:p>
         </w:tc>
         <w:tc>
           <w:tcPr>
-            <w:tcW w:w="1608" w:type="dxa"/>
+            <w:tcW w:w="1628" w:type="dxa"/>
+          </w:tcPr>
+          <w:p>
+            <w:r>
+              <w:t>评论</w:t>
+            </w:r>
+          </w:p>
+        </w:tc>
+      </w:tr>
+      <w:tr>
+        <w:trPr>
+          <w:trHeight w:val="6315"/>
+        </w:trPr>
+        <w:tc>
+          <w:tcPr>
+            <w:tcW w:w="1985" w:type="dxa"/>
+          </w:tcPr>
+          <w:p>
+            <w:pPr>
+              <w:rPr>
+                <w:rFonts w:ascii="Times-Roman" w:hAnsi="Times-Roman"/>
+                <w:color w:val="231F20"/>
+                <w:szCs w:val="21"/>
+              </w:rPr>
+            </w:pPr>
+            <w:r>
+              <w:rPr>
+                <w:rFonts w:ascii="Times-Roman" w:hAnsi="Times-Roman"/>
+                <w:color w:val="231F20"/>
+                <w:szCs w:val="21"/>
+              </w:rPr>
+              <w:t>A Circularly Polarized Cavity-Backed Slot Antenna</w:t>
+            </w:r>
+            <w:r>
+              <w:rPr>
+                <w:rFonts w:ascii="Times-Roman" w:hAnsi="Times-Roman"/>
+                <w:color w:val="231F20"/>
+                <w:szCs w:val="21"/>
+              </w:rPr>
+              <w:t xml:space="preserve"> </w:t>
+            </w:r>
+            <w:r>
+              <w:rPr>
+                <w:rFonts w:ascii="Times-Roman" w:hAnsi="Times-Roman"/>
+                <w:color w:val="231F20"/>
+                <w:szCs w:val="21"/>
+              </w:rPr>
+              <w:t>wi</w:t>
+            </w:r>
+            <w:r>
+              <w:rPr>
+                <w:rFonts w:ascii="Times-Roman" w:hAnsi="Times-Roman"/>
+                <w:color w:val="231F20"/>
+                <w:szCs w:val="21"/>
+              </w:rPr>
+              <w:t>th</w:t>
+            </w:r>
+            <w:r>
+              <w:rPr>
+                <w:rFonts w:ascii="Times-Roman" w:hAnsi="Times-Roman"/>
+                <w:color w:val="231F20"/>
+                <w:szCs w:val="21"/>
+              </w:rPr>
+              <w:t xml:space="preserve"> </w:t>
+            </w:r>
+            <w:r>
+              <w:rPr>
+                <w:rFonts w:ascii="Times-Roman" w:hAnsi="Times-Roman"/>
+                <w:color w:val="231F20"/>
+                <w:szCs w:val="21"/>
+              </w:rPr>
+              <w:t>e</w:t>
+            </w:r>
+            <w:r>
+              <w:rPr>
+                <w:rFonts w:ascii="Times-Roman" w:hAnsi="Times-Roman"/>
+                <w:color w:val="231F20"/>
+                <w:szCs w:val="21"/>
+              </w:rPr>
+              <w:t>nhanced Radiation Gain</w:t>
+            </w:r>
+          </w:p>
+          <w:p>
+            <w:pPr>
+              <w:rPr>
+                <w:b/>
+                <w:szCs w:val="21"/>
+              </w:rPr>
+            </w:pPr>
+            <w:r>
+              <w:rPr>
+                <w:rFonts w:hint="eastAsia"/>
+                <w:b/>
+                <w:szCs w:val="21"/>
+              </w:rPr>
+              <w:t>Y</w:t>
+            </w:r>
+            <w:r>
+              <w:rPr>
+                <w:b/>
+                <w:szCs w:val="21"/>
+              </w:rPr>
+              <w:t>. M. Wu, S. W. Wong, J. Y. Lin, L. Zhu, Y. H and F. C. Chen</w:t>
+            </w:r>
+            <w:r>
+              <w:rPr>
+                <w:b/>
+                <w:szCs w:val="21"/>
+              </w:rPr>
+              <w:t xml:space="preserve">; </w:t>
+            </w:r>
+            <w:r>
+              <w:rPr>
+                <w:b/>
+                <w:szCs w:val="21"/>
+              </w:rPr>
+              <w:t>IEEE ANTENNAS AND WIRELESS PROPAGATION LETTERS, VOL. 17, NO. 6, JUNE 2018</w:t>
+            </w:r>
+            <w:r>
+              <w:rPr>
+                <w:b/>
+                <w:szCs w:val="21"/>
+              </w:rPr>
+              <w:t>(pp. 1010-1014)</w:t>
+            </w:r>
+          </w:p>
+        </w:tc>
+        <w:tc>
+          <w:tcPr>
+            <w:tcW w:w="6163" w:type="dxa"/>
+            <w:gridSpan w:val="2"/>
+          </w:tcPr>
+          <w:p>
+            <w:pPr>
+              <w:pStyle w:val="a4"/>
+              <w:numPr>
+                <w:ilvl w:val="0"/>
+                <w:numId w:val="1"/>
+              </w:numPr>
+              <w:ind w:firstLineChars="0"/>
+            </w:pPr>
+            <w:r>
+              <w:rPr>
+                <w:rFonts w:hint="eastAsia"/>
+              </w:rPr>
+              <w:t>提出一款增益增强的圆极化背腔槽天线</w:t>
+            </w:r>
+          </w:p>
+          <w:p>
+            <w:pPr>
+              <w:pStyle w:val="a4"/>
+              <w:numPr>
+                <w:ilvl w:val="0"/>
+                <w:numId w:val="2"/>
+              </w:numPr>
+              <w:ind w:firstLineChars="0"/>
+            </w:pPr>
+            <w:r>
+              <w:rPr>
+                <w:rFonts w:hint="eastAsia"/>
+              </w:rPr>
+              <w:t>天线在背腔的底部开有一个矩形槽用于馈电，顶部开槽用来激发所需要的模式；</w:t>
+            </w:r>
+          </w:p>
+          <w:p>
+            <w:pPr>
+              <w:pStyle w:val="a4"/>
+              <w:numPr>
+                <w:ilvl w:val="0"/>
+                <w:numId w:val="2"/>
+              </w:numPr>
+              <w:ind w:firstLineChars="0"/>
+            </w:pPr>
+            <w:r>
+              <w:rPr>
+                <w:rFonts w:hint="eastAsia"/>
+              </w:rPr>
+              <w:t>当背腔顶部为矩形槽时，能够激发出线极化模式；</w:t>
+            </w:r>
+          </w:p>
+          <w:p>
+            <w:pPr>
+              <w:pStyle w:val="a4"/>
+              <w:numPr>
+                <w:ilvl w:val="0"/>
+                <w:numId w:val="2"/>
+              </w:numPr>
+              <w:ind w:firstLineChars="0"/>
+            </w:pPr>
+            <w:r>
+              <w:rPr>
+                <w:rFonts w:hint="eastAsia"/>
+              </w:rPr>
+              <w:t>当背腔顶部为十字型且底部馈电槽斜+45°时，处于LHCP模式，调节十字型臂的长度可以改为RHCP；</w:t>
+            </w:r>
+          </w:p>
+          <w:p>
+            <w:pPr>
+              <w:pStyle w:val="a4"/>
+              <w:numPr>
+                <w:ilvl w:val="0"/>
+                <w:numId w:val="2"/>
+              </w:numPr>
+              <w:ind w:firstLineChars="0"/>
+            </w:pPr>
+            <w:r>
+              <w:rPr>
+                <w:rFonts w:hint="eastAsia"/>
+              </w:rPr>
+              <w:t>可以用</w:t>
+            </w:r>
+            <w:r>
+              <w:rPr>
+                <w:rFonts w:hint="eastAsia"/>
+                <w:b/>
+              </w:rPr>
+              <w:t>四个临边槽代替十字型槽</w:t>
+            </w:r>
+            <w:r>
+              <w:rPr>
+                <w:rFonts w:hint="eastAsia"/>
+              </w:rPr>
+              <w:t>，提升了</w:t>
+            </w:r>
+            <w:r>
+              <w:rPr>
+                <w:rFonts w:hint="eastAsia"/>
+                <w:b/>
+              </w:rPr>
+              <w:t>3dB</w:t>
+            </w:r>
+            <w:r>
+              <w:rPr>
+                <w:b/>
+              </w:rPr>
+              <w:t>i</w:t>
+            </w:r>
+            <w:r>
+              <w:rPr>
+                <w:rFonts w:hint="eastAsia"/>
+              </w:rPr>
+              <w:t>的增益；</w:t>
+            </w:r>
+          </w:p>
+          <w:p>
+            <w:pPr>
+              <w:pStyle w:val="a4"/>
+              <w:numPr>
+                <w:ilvl w:val="0"/>
+                <w:numId w:val="2"/>
+              </w:numPr>
+              <w:ind w:firstLineChars="0"/>
+            </w:pPr>
+            <w:r>
+              <w:rPr>
+                <w:rFonts w:hint="eastAsia"/>
+              </w:rPr>
+              <w:t>天线利用</w:t>
+            </w:r>
+            <w:r>
+              <w:rPr>
+                <w:rFonts w:hint="eastAsia"/>
+                <w:color w:val="FF0000"/>
+              </w:rPr>
+              <w:t>波导进行馈电</w:t>
+            </w:r>
+            <w:r>
+              <w:rPr>
+                <w:rFonts w:hint="eastAsia"/>
+              </w:rPr>
+              <w:t>。</w:t>
+            </w:r>
+          </w:p>
+          <w:p>
+            <w:pPr>
+              <w:pStyle w:val="a4"/>
+              <w:numPr>
+                <w:ilvl w:val="0"/>
+                <w:numId w:val="1"/>
+              </w:numPr>
+              <w:ind w:firstLineChars="0"/>
+            </w:pPr>
+            <w:r>
+              <w:rPr>
+                <w:rFonts w:hint="eastAsia"/>
+              </w:rPr>
+              <w:t>结论</w:t>
+            </w:r>
+          </w:p>
+          <w:p>
+            <w:pPr>
+              <w:pStyle w:val="a4"/>
+              <w:numPr>
+                <w:ilvl w:val="0"/>
+                <w:numId w:val="7"/>
+              </w:numPr>
+              <w:ind w:firstLineChars="0"/>
+              <w:rPr>
+                <w:rFonts w:hint="eastAsia"/>
+              </w:rPr>
+            </w:pPr>
+          </w:p>
+        </w:tc>
+        <w:tc>
+          <w:tcPr>
+            <w:tcW w:w="1628" w:type="dxa"/>
           </w:tcPr>
           <w:p/>
         </w:tc>
       </w:tr>
       <w:tr>
         <w:trPr>
-          <w:trHeight w:val="2166"/>
+          <w:trHeight w:val="6908"/>
         </w:trPr>
         <w:tc>
           <w:tcPr>
-            <w:tcW w:w="1980" w:type="dxa"/>
+            <w:tcW w:w="1985" w:type="dxa"/>
           </w:tcPr>
+          <w:p>
+            <w:pPr>
+              <w:rPr>
+                <w:rFonts w:ascii="Times-Roman" w:hAnsi="Times-Roman"/>
+                <w:color w:val="000000"/>
+                <w:szCs w:val="21"/>
+              </w:rPr>
+            </w:pPr>
+            <w:r>
+              <w:rPr>
+                <w:rFonts w:ascii="Times-Roman" w:hAnsi="Times-Roman"/>
+                <w:color w:val="000000"/>
+                <w:szCs w:val="21"/>
+              </w:rPr>
+              <w:t>Development of a Cavity-Backed Broadband</w:t>
+            </w:r>
+            <w:r>
+              <w:rPr>
+                <w:rFonts w:ascii="Times-Roman" w:hAnsi="Times-Roman"/>
+                <w:color w:val="000000"/>
+                <w:szCs w:val="21"/>
+              </w:rPr>
+              <w:t xml:space="preserve"> </w:t>
+            </w:r>
+            <w:r>
+              <w:rPr>
+                <w:rFonts w:ascii="Times-Roman" w:hAnsi="Times-Roman"/>
+                <w:color w:val="000000"/>
+                <w:szCs w:val="21"/>
+              </w:rPr>
+              <w:t>Circularly Polarized Slot/Strip Loop Antenna With a</w:t>
+            </w:r>
+            <w:r>
+              <w:rPr>
+                <w:rFonts w:ascii="Times-Roman" w:hAnsi="Times-Roman"/>
+                <w:color w:val="000000"/>
+                <w:szCs w:val="21"/>
+              </w:rPr>
+              <w:t xml:space="preserve"> </w:t>
+            </w:r>
+            <w:r>
+              <w:rPr>
+                <w:rFonts w:ascii="Times-Roman" w:hAnsi="Times-Roman"/>
+                <w:color w:val="000000"/>
+                <w:szCs w:val="21"/>
+              </w:rPr>
+              <w:t>Simple</w:t>
+            </w:r>
+            <w:r>
+              <w:rPr>
+                <w:rFonts w:ascii="Times-Roman" w:hAnsi="Times-Roman"/>
+                <w:color w:val="000000"/>
+                <w:sz w:val="48"/>
+                <w:szCs w:val="48"/>
+              </w:rPr>
+              <w:t xml:space="preserve"> </w:t>
+            </w:r>
+            <w:r>
+              <w:rPr>
+                <w:rFonts w:ascii="Times-Roman" w:hAnsi="Times-Roman"/>
+                <w:color w:val="000000"/>
+                <w:szCs w:val="21"/>
+              </w:rPr>
+              <w:t>Feeding Structure</w:t>
+            </w:r>
+          </w:p>
+          <w:p>
+            <w:pPr>
+              <w:rPr>
+                <w:rFonts w:ascii="Times-Roman" w:hAnsi="Times-Roman"/>
+                <w:color w:val="000000"/>
+                <w:szCs w:val="21"/>
+              </w:rPr>
+            </w:pPr>
+            <w:r>
+              <w:rPr>
+                <w:rFonts w:ascii="Times-Roman" w:hAnsi="Times-Roman" w:hint="eastAsia"/>
+                <w:color w:val="000000"/>
+                <w:szCs w:val="21"/>
+              </w:rPr>
+              <w:t>R</w:t>
+            </w:r>
+            <w:r>
+              <w:rPr>
+                <w:rFonts w:ascii="Times-Roman" w:hAnsi="Times-Roman"/>
+                <w:color w:val="000000"/>
+                <w:szCs w:val="21"/>
+              </w:rPr>
+              <w:t xml:space="preserve">. L. Li, B. Pan, A. N. </w:t>
+            </w:r>
+            <w:proofErr w:type="spellStart"/>
+            <w:r>
+              <w:rPr>
+                <w:rFonts w:ascii="Times-Roman" w:hAnsi="Times-Roman"/>
+                <w:color w:val="000000"/>
+                <w:szCs w:val="21"/>
+              </w:rPr>
+              <w:t>Tr</w:t>
+            </w:r>
+            <w:r>
+              <w:rPr>
+                <w:rFonts w:ascii="Times-Roman" w:hAnsi="Times-Roman"/>
+                <w:color w:val="000000"/>
+                <w:szCs w:val="21"/>
+              </w:rPr>
+              <w:t>aille</w:t>
+            </w:r>
+            <w:proofErr w:type="spellEnd"/>
+            <w:r>
+              <w:rPr>
+                <w:rFonts w:ascii="Times-Roman" w:hAnsi="Times-Roman"/>
+                <w:color w:val="000000"/>
+                <w:szCs w:val="21"/>
+              </w:rPr>
+              <w:t xml:space="preserve">, J. </w:t>
+            </w:r>
+            <w:proofErr w:type="spellStart"/>
+            <w:r>
+              <w:rPr>
+                <w:rFonts w:ascii="Times-Roman" w:hAnsi="Times-Roman"/>
+                <w:color w:val="000000"/>
+                <w:szCs w:val="21"/>
+              </w:rPr>
+              <w:t>Papapolymerou</w:t>
+            </w:r>
+            <w:proofErr w:type="spellEnd"/>
+            <w:r>
+              <w:rPr>
+                <w:rFonts w:ascii="Times-Roman" w:hAnsi="Times-Roman"/>
+                <w:color w:val="000000"/>
+                <w:szCs w:val="21"/>
+              </w:rPr>
+              <w:t xml:space="preserve">, J. </w:t>
+            </w:r>
+            <w:proofErr w:type="spellStart"/>
+            <w:r>
+              <w:rPr>
+                <w:rFonts w:ascii="Times-Roman" w:hAnsi="Times-Roman"/>
+                <w:color w:val="000000"/>
+                <w:szCs w:val="21"/>
+              </w:rPr>
+              <w:t>Laskar</w:t>
+            </w:r>
+            <w:proofErr w:type="spellEnd"/>
+            <w:r>
+              <w:rPr>
+                <w:rFonts w:ascii="Times-Roman" w:hAnsi="Times-Roman"/>
+                <w:color w:val="000000"/>
+                <w:szCs w:val="21"/>
+              </w:rPr>
+              <w:t xml:space="preserve"> and M. M. </w:t>
+            </w:r>
+            <w:proofErr w:type="spellStart"/>
+            <w:r>
+              <w:rPr>
+                <w:rFonts w:ascii="Times-Roman" w:hAnsi="Times-Roman"/>
+                <w:color w:val="000000"/>
+                <w:szCs w:val="21"/>
+              </w:rPr>
+              <w:t>Tentzeris</w:t>
+            </w:r>
+            <w:proofErr w:type="spellEnd"/>
+            <w:r>
+              <w:rPr>
+                <w:rFonts w:ascii="Times-Roman" w:hAnsi="Times-Roman"/>
+                <w:color w:val="000000"/>
+                <w:szCs w:val="21"/>
+              </w:rPr>
+              <w:t xml:space="preserve">; </w:t>
+            </w:r>
+            <w:r>
+              <w:rPr>
+                <w:rFonts w:ascii="Times-Roman" w:hAnsi="Times-Roman"/>
+                <w:color w:val="000000"/>
+                <w:szCs w:val="21"/>
+              </w:rPr>
+              <w:t>IEEE TRANSACTIONS ON ANTENNAS AND PROPAGATION, VOL. 56, NO. 2, FEBRUARY 2008</w:t>
+            </w:r>
+            <w:r>
+              <w:rPr>
+                <w:rFonts w:ascii="Times-Roman" w:hAnsi="Times-Roman"/>
+                <w:color w:val="000000"/>
+                <w:szCs w:val="21"/>
+              </w:rPr>
+              <w:t>(pp 312-318)</w:t>
+            </w:r>
+          </w:p>
           <w:p/>
         </w:tc>
         <w:tc>
           <w:tcPr>
-            <w:tcW w:w="6145" w:type="dxa"/>
+            <w:tcW w:w="6163" w:type="dxa"/>
+            <w:gridSpan w:val="2"/>
           </w:tcPr>
-          <w:p/>
+          <w:p>
+            <w:pPr>
+              <w:pStyle w:val="a4"/>
+              <w:numPr>
+                <w:ilvl w:val="0"/>
+                <w:numId w:val="1"/>
+              </w:numPr>
+              <w:ind w:firstLineChars="0"/>
+            </w:pPr>
+            <w:r>
+              <w:rPr>
+                <w:rFonts w:hint="eastAsia"/>
+              </w:rPr>
+              <w:t>这篇论文提出了一个</w:t>
+            </w:r>
+            <w:r>
+              <w:rPr>
+                <w:rFonts w:hint="eastAsia"/>
+                <w:b/>
+              </w:rPr>
+              <w:t>宽带圆极化环</w:t>
+            </w:r>
+            <w:r>
+              <w:rPr>
+                <w:rFonts w:hint="eastAsia"/>
+                <w:b/>
+              </w:rPr>
+              <w:t>结构背腔</w:t>
+            </w:r>
+            <w:r>
+              <w:rPr>
+                <w:rFonts w:hint="eastAsia"/>
+                <w:b/>
+              </w:rPr>
+              <w:t>天线</w:t>
+            </w:r>
+          </w:p>
+          <w:p>
+            <w:pPr>
+              <w:pStyle w:val="a4"/>
+              <w:numPr>
+                <w:ilvl w:val="0"/>
+                <w:numId w:val="2"/>
+              </w:numPr>
+              <w:ind w:firstLineChars="0"/>
+            </w:pPr>
+            <w:r>
+              <w:rPr>
+                <w:rFonts w:hint="eastAsia"/>
+              </w:rPr>
+              <w:t>天线由</w:t>
+            </w:r>
+            <w:r>
+              <w:rPr>
+                <w:rFonts w:hint="eastAsia"/>
+                <w:b/>
+              </w:rPr>
+              <w:t>环形槽</w:t>
+            </w:r>
+            <w:r>
+              <w:rPr>
+                <w:rFonts w:hint="eastAsia"/>
+              </w:rPr>
+              <w:t>和</w:t>
+            </w:r>
+            <w:r>
+              <w:rPr>
+                <w:rFonts w:hint="eastAsia"/>
+                <w:b/>
+              </w:rPr>
+              <w:t>环形带</w:t>
+            </w:r>
+            <w:r>
+              <w:rPr>
+                <w:rFonts w:hint="eastAsia"/>
+              </w:rPr>
+              <w:t>组成：环形槽在低频辐射出圆极化波；环形带能在高频辐射出圆极化波。</w:t>
+            </w:r>
+          </w:p>
+          <w:p>
+            <w:pPr>
+              <w:pStyle w:val="a4"/>
+              <w:numPr>
+                <w:ilvl w:val="0"/>
+                <w:numId w:val="2"/>
+              </w:numPr>
+              <w:ind w:firstLineChars="0"/>
+            </w:pPr>
+            <w:r>
+              <w:rPr>
+                <w:rFonts w:hint="eastAsia"/>
+              </w:rPr>
+              <w:t>通过将环形槽和环形带组合来提升带宽。</w:t>
+            </w:r>
+          </w:p>
+          <w:p>
+            <w:pPr>
+              <w:pStyle w:val="a4"/>
+              <w:numPr>
+                <w:ilvl w:val="0"/>
+                <w:numId w:val="2"/>
+              </w:numPr>
+              <w:ind w:firstLineChars="0"/>
+            </w:pPr>
+            <w:r>
+              <w:rPr>
+                <w:rFonts w:hint="eastAsia"/>
+              </w:rPr>
+              <w:t>通过微带线对天线进行馈电</w:t>
+            </w:r>
+          </w:p>
+          <w:p>
+            <w:pPr>
+              <w:pStyle w:val="a4"/>
+              <w:ind w:left="840" w:firstLineChars="0" w:firstLine="0"/>
+              <w:rPr>
+                <w:rFonts w:hint="eastAsia"/>
+              </w:rPr>
+            </w:pPr>
+          </w:p>
+          <w:p>
+            <w:pPr>
+              <w:pStyle w:val="a4"/>
+              <w:numPr>
+                <w:ilvl w:val="0"/>
+                <w:numId w:val="1"/>
+              </w:numPr>
+              <w:ind w:firstLineChars="0"/>
+            </w:pPr>
+            <w:r>
+              <w:rPr>
+                <w:rFonts w:hint="eastAsia"/>
+              </w:rPr>
+              <w:t>结论</w:t>
+            </w:r>
+          </w:p>
+          <w:p>
+            <w:pPr>
+              <w:pStyle w:val="a4"/>
+              <w:numPr>
+                <w:ilvl w:val="0"/>
+                <w:numId w:val="4"/>
+              </w:numPr>
+              <w:ind w:firstLineChars="0"/>
+              <w:rPr>
+                <w:rFonts w:hint="eastAsia"/>
+              </w:rPr>
+            </w:pPr>
+            <w:r>
+              <w:rPr>
+                <w:rFonts w:hint="eastAsia"/>
+              </w:rPr>
+              <w:t>该天线在S参数小于-10d</w:t>
+            </w:r>
+            <w:r>
+              <w:t>B</w:t>
+            </w:r>
+            <w:r>
+              <w:rPr>
+                <w:rFonts w:hint="eastAsia"/>
+              </w:rPr>
+              <w:t>及A</w:t>
+            </w:r>
+            <w:r>
+              <w:t>R</w:t>
+            </w:r>
+            <m:oMath>
+              <m:r>
+                <m:rPr>
+                  <m:sty m:val="p"/>
+                </m:rPr>
+                <w:rPr>
+                  <w:rFonts w:ascii="Cambria Math" w:hAnsi="Cambria Math"/>
+                </w:rPr>
+                <m:t>≤</m:t>
+              </m:r>
+            </m:oMath>
+            <w:r>
+              <w:rPr>
+                <w:rFonts w:hint="eastAsia"/>
+              </w:rPr>
+              <w:t>3</w:t>
+            </w:r>
+            <w:r>
+              <w:t>dB</w:t>
+            </w:r>
+            <w:r>
+              <w:rPr>
+                <w:rFonts w:hint="eastAsia"/>
+              </w:rPr>
+              <w:t>时的19%的带宽。</w:t>
+            </w:r>
+          </w:p>
         </w:tc>
         <w:tc>
           <w:tcPr>
-            <w:tcW w:w="1608" w:type="dxa"/>
+            <w:tcW w:w="1628" w:type="dxa"/>
+          </w:tcPr>
+          <w:p>
+            <w:pPr>
+              <w:rPr>
+                <w:rFonts w:hint="eastAsia"/>
+              </w:rPr>
+            </w:pPr>
+            <w:r>
+              <w:rPr>
+                <w:rFonts w:hint="eastAsia"/>
+              </w:rPr>
+              <w:t>采用了互补原理对该天线进行构建；将槽天线和带天线进行组合来提升带宽。</w:t>
+            </w:r>
+          </w:p>
+        </w:tc>
+      </w:tr>
+      <w:tr>
+        <w:trPr>
+          <w:trHeight w:val="416"/>
+        </w:trPr>
+        <w:tc>
+          <w:tcPr>
+            <w:tcW w:w="1985" w:type="dxa"/>
+          </w:tcPr>
+          <w:p>
+            <w:r>
+              <w:rPr>
+                <w:rFonts w:hint="eastAsia"/>
+              </w:rPr>
+              <w:lastRenderedPageBreak/>
+              <w:t>文献</w:t>
+            </w:r>
+          </w:p>
+        </w:tc>
+        <w:tc>
+          <w:tcPr>
+            <w:tcW w:w="6090" w:type="dxa"/>
+          </w:tcPr>
+          <w:p>
+            <w:r>
+              <w:rPr>
+                <w:rFonts w:hint="eastAsia"/>
+              </w:rPr>
+              <w:t>重点</w:t>
+            </w:r>
+          </w:p>
+        </w:tc>
+        <w:tc>
+          <w:tcPr>
+            <w:tcW w:w="1701" w:type="dxa"/>
+            <w:gridSpan w:val="2"/>
+          </w:tcPr>
+          <w:p>
+            <w:r>
+              <w:rPr>
+                <w:rFonts w:hint="eastAsia"/>
+              </w:rPr>
+              <w:t>评论</w:t>
+            </w:r>
+          </w:p>
+        </w:tc>
+      </w:tr>
+      <w:tr>
+        <w:trPr>
+          <w:trHeight w:val="5654"/>
+        </w:trPr>
+        <w:tc>
+          <w:tcPr>
+            <w:tcW w:w="1985" w:type="dxa"/>
+          </w:tcPr>
+          <w:p>
+            <w:r>
+              <w:rPr>
+                <w:rFonts w:hint="eastAsia"/>
+              </w:rPr>
+              <w:t>A</w:t>
+            </w:r>
+            <w:r>
+              <w:t xml:space="preserve"> </w:t>
+            </w:r>
+            <w:r>
+              <w:rPr>
+                <w:rFonts w:hint="eastAsia"/>
+              </w:rPr>
+              <w:t>Nov</w:t>
+            </w:r>
+            <w:r>
+              <w:t>el Broadband Circularly Polarized Antenna Based on Off-Center-Fed Dipoles</w:t>
+            </w:r>
+          </w:p>
+          <w:p>
+            <w:pPr>
+              <w:rPr>
+                <w:b/>
+              </w:rPr>
+            </w:pPr>
+            <w:r>
+              <w:rPr>
+                <w:rFonts w:hint="eastAsia"/>
+                <w:b/>
+              </w:rPr>
+              <w:t>R</w:t>
+            </w:r>
+            <w:r>
+              <w:rPr>
+                <w:b/>
+              </w:rPr>
+              <w:t xml:space="preserve">. L. Li, L. J. Pan and Y. H. Cui; </w:t>
+            </w:r>
+            <w:r>
+              <w:rPr>
+                <w:b/>
+              </w:rPr>
+              <w:t>IEEE TRANSACTIONS ON ANTENNAS AND</w:t>
+            </w:r>
+            <w:r>
+              <w:rPr>
+                <w:b/>
+              </w:rPr>
+              <w:t xml:space="preserve"> </w:t>
+            </w:r>
+            <w:r>
+              <w:rPr>
+                <w:b/>
+              </w:rPr>
+              <w:t>PROPAGATION</w:t>
+            </w:r>
+            <w:r>
+              <w:rPr>
+                <w:b/>
+              </w:rPr>
+              <w:t>, VOL. 63, NO. 12, DECEMBER 2015(pp. 5296-5304)</w:t>
+            </w:r>
+          </w:p>
+        </w:tc>
+        <w:tc>
+          <w:tcPr>
+            <w:tcW w:w="6090" w:type="dxa"/>
+          </w:tcPr>
+          <w:p>
+            <w:pPr>
+              <w:pStyle w:val="a4"/>
+              <w:numPr>
+                <w:ilvl w:val="0"/>
+                <w:numId w:val="1"/>
+              </w:numPr>
+              <w:ind w:firstLineChars="0"/>
+            </w:pPr>
+            <w:r>
+              <w:rPr>
+                <w:rFonts w:hint="eastAsia"/>
+              </w:rPr>
+              <w:t>该文章提出了</w:t>
+            </w:r>
+            <w:r>
+              <w:rPr>
+                <w:rFonts w:hint="eastAsia"/>
+              </w:rPr>
+              <w:t>一款</w:t>
+            </w:r>
+            <w:r>
+              <w:rPr>
+                <w:rFonts w:hint="eastAsia"/>
+                <w:b/>
+              </w:rPr>
+              <w:t>基于偏中心馈电</w:t>
+            </w:r>
+            <w:r>
+              <w:rPr>
+                <w:rFonts w:hint="eastAsia"/>
+                <w:b/>
+              </w:rPr>
+              <w:t>偶</w:t>
+            </w:r>
+            <w:r>
+              <w:rPr>
+                <w:rFonts w:hint="eastAsia"/>
+                <w:b/>
+              </w:rPr>
+              <w:t>极子</w:t>
+            </w:r>
+            <w:r>
+              <w:rPr>
+                <w:rFonts w:hint="eastAsia"/>
+              </w:rPr>
+              <w:t>的</w:t>
+            </w:r>
+            <w:r>
+              <w:rPr>
+                <w:rFonts w:hint="eastAsia"/>
+                <w:color w:val="FF0000"/>
+              </w:rPr>
+              <w:t>宽带圆极化天线</w:t>
+            </w:r>
+            <w:r>
+              <w:rPr>
+                <w:rFonts w:hint="eastAsia"/>
+              </w:rPr>
+              <w:t>。</w:t>
+            </w:r>
+          </w:p>
+          <w:p>
+            <w:pPr>
+              <w:pStyle w:val="a4"/>
+              <w:numPr>
+                <w:ilvl w:val="0"/>
+                <w:numId w:val="4"/>
+              </w:numPr>
+              <w:ind w:firstLineChars="0"/>
+            </w:pPr>
+            <w:r>
+              <w:rPr>
+                <w:rFonts w:hint="eastAsia"/>
+              </w:rPr>
+              <w:t>通过引进一个</w:t>
+            </w:r>
+            <w:r>
+              <w:rPr>
+                <w:rFonts w:hint="eastAsia"/>
+              </w:rPr>
+              <w:t>偏中心馈电的偶极子天线来取得圆极化所需的90°的相位差；</w:t>
+            </w:r>
+          </w:p>
+          <w:p>
+            <w:pPr>
+              <w:pStyle w:val="a4"/>
+              <w:numPr>
+                <w:ilvl w:val="0"/>
+                <w:numId w:val="4"/>
+              </w:numPr>
+              <w:ind w:firstLineChars="0"/>
+            </w:pPr>
+            <w:r>
+              <w:rPr>
+                <w:rFonts w:hint="eastAsia"/>
+              </w:rPr>
+              <w:t>由一个T型微带探针对两个组成圆极化天线的偏中心偶极子进行馈电。</w:t>
+            </w:r>
+          </w:p>
+          <w:p>
+            <w:pPr>
+              <w:pStyle w:val="a4"/>
+              <w:numPr>
+                <w:ilvl w:val="0"/>
+                <w:numId w:val="1"/>
+              </w:numPr>
+              <w:ind w:firstLineChars="0"/>
+            </w:pPr>
+            <w:r>
+              <w:rPr>
+                <w:rFonts w:hint="eastAsia"/>
+              </w:rPr>
+              <w:t>本文论述了一种构建圆极化的新机制：</w:t>
+            </w:r>
+          </w:p>
+          <w:p>
+            <w:pPr>
+              <w:pStyle w:val="a4"/>
+              <w:numPr>
+                <w:ilvl w:val="0"/>
+                <w:numId w:val="5"/>
+              </w:numPr>
+              <w:ind w:firstLineChars="0"/>
+            </w:pPr>
+            <w:r>
+              <w:rPr>
+                <w:rFonts w:hint="eastAsia"/>
+              </w:rPr>
+              <w:t>叠加原理：偏中心馈电的偶极子=对称馈电偶极子+非对称馈电偶极子</w:t>
+            </w:r>
+          </w:p>
+          <w:p>
+            <w:pPr>
+              <w:pStyle w:val="a4"/>
+              <w:numPr>
+                <w:ilvl w:val="0"/>
+                <w:numId w:val="5"/>
+              </w:numPr>
+              <w:ind w:firstLineChars="0"/>
+            </w:pPr>
+            <w:r>
+              <w:rPr>
+                <w:rFonts w:hint="eastAsia"/>
+              </w:rPr>
+              <w:t>相位差跟随着偏中心馈电偶极子长度的变化而变化，利用这一特性，本文通过在偏中心馈电偶极子的中点进行垂直折叠来取得90°的相位差</w:t>
+            </w:r>
+          </w:p>
+          <w:p>
+            <w:pPr>
+              <w:pStyle w:val="a4"/>
+              <w:numPr>
+                <w:ilvl w:val="0"/>
+                <w:numId w:val="1"/>
+              </w:numPr>
+              <w:ind w:firstLineChars="0"/>
+            </w:pPr>
+            <w:r>
+              <w:rPr>
+                <w:rFonts w:hint="eastAsia"/>
+              </w:rPr>
+              <w:t>宽带来自两个CP天线的叠加。</w:t>
+            </w:r>
+          </w:p>
+          <w:p>
+            <w:pPr>
+              <w:pStyle w:val="a4"/>
+              <w:numPr>
+                <w:ilvl w:val="0"/>
+                <w:numId w:val="1"/>
+              </w:numPr>
+              <w:ind w:firstLineChars="0"/>
+            </w:pPr>
+            <w:r>
+              <w:rPr>
+                <w:rFonts w:hint="eastAsia"/>
+              </w:rPr>
+              <w:t>结论</w:t>
+            </w:r>
+          </w:p>
+          <w:p>
+            <w:pPr>
+              <w:pStyle w:val="a4"/>
+              <w:numPr>
+                <w:ilvl w:val="0"/>
+                <w:numId w:val="6"/>
+              </w:numPr>
+              <w:ind w:firstLineChars="0"/>
+              <w:rPr>
+                <w:rFonts w:hint="eastAsia"/>
+              </w:rPr>
+            </w:pPr>
+            <w:r>
+              <w:rPr>
+                <w:rFonts w:hint="eastAsia"/>
+              </w:rPr>
+              <w:t>对于AR</w:t>
+            </w:r>
+            <w:r>
+              <w:t>&lt;</w:t>
+            </w:r>
+            <m:oMath>
+              <m:r>
+                <m:rPr>
+                  <m:sty m:val="p"/>
+                </m:rPr>
+                <w:rPr>
+                  <w:rFonts w:ascii="Cambria Math" w:hAnsi="Cambria Math"/>
+                </w:rPr>
+                <m:t>3dB</m:t>
+              </m:r>
+            </m:oMath>
+            <w:r>
+              <w:rPr>
+                <w:rFonts w:hint="eastAsia"/>
+              </w:rPr>
+              <w:t>，相对带宽为55%（1.69-3.0G</w:t>
+            </w:r>
+            <w:r>
+              <w:t>Hz</w:t>
+            </w:r>
+            <w:r>
+              <w:rPr>
+                <w:rFonts w:hint="eastAsia"/>
+              </w:rPr>
+              <w:t>，对于RL&gt;</w:t>
+            </w:r>
+            <w:r>
+              <w:t>15dB,</w:t>
+            </w:r>
+            <w:r>
+              <w:rPr>
+                <w:rFonts w:hint="eastAsia"/>
+              </w:rPr>
+              <w:t>阻抗带宽为60%（1.7-3.14G</w:t>
+            </w:r>
+            <w:r>
+              <w:t>Hz）</w:t>
+            </w:r>
+          </w:p>
+        </w:tc>
+        <w:tc>
+          <w:tcPr>
+            <w:tcW w:w="1701" w:type="dxa"/>
+            <w:gridSpan w:val="2"/>
           </w:tcPr>
           <w:p/>
         </w:tc>
       </w:tr>
       <w:tr>
         <w:trPr>
-          <w:trHeight w:val="2063"/>
+          <w:trHeight w:val="7520"/>
         </w:trPr>
         <w:tc>
           <w:tcPr>
-            <w:tcW w:w="1980" w:type="dxa"/>
+            <w:tcW w:w="1985" w:type="dxa"/>
+          </w:tcPr>
+          <w:p>
+            <w:pPr>
+              <w:rPr>
+                <w:szCs w:val="21"/>
+              </w:rPr>
+            </w:pPr>
+            <w:r>
+              <w:rPr>
+                <w:szCs w:val="21"/>
+              </w:rPr>
+              <w:t>A</w:t>
+            </w:r>
+            <w:r>
+              <w:rPr>
+                <w:szCs w:val="21"/>
+              </w:rPr>
+              <w:t xml:space="preserve"> </w:t>
+            </w:r>
+            <w:r>
+              <w:rPr>
+                <w:szCs w:val="21"/>
+              </w:rPr>
+              <w:t>Compact Wideband Omnidirectional Circularly</w:t>
+            </w:r>
+          </w:p>
+          <w:p>
+            <w:pPr>
+              <w:rPr>
+                <w:szCs w:val="21"/>
+              </w:rPr>
+            </w:pPr>
+            <w:r>
+              <w:rPr>
+                <w:szCs w:val="21"/>
+              </w:rPr>
+              <w:t>Polarized Antenna Using TM01 Mode</w:t>
+            </w:r>
+          </w:p>
+          <w:p>
+            <w:pPr>
+              <w:rPr>
+                <w:szCs w:val="21"/>
+              </w:rPr>
+            </w:pPr>
+            <w:r>
+              <w:rPr>
+                <w:szCs w:val="21"/>
+              </w:rPr>
+              <w:t>With</w:t>
+            </w:r>
+            <w:r>
+              <w:rPr>
+                <w:szCs w:val="21"/>
+              </w:rPr>
+              <w:t xml:space="preserve"> </w:t>
+            </w:r>
+            <w:r>
+              <w:rPr>
+                <w:szCs w:val="21"/>
+              </w:rPr>
+              <w:t>Capacitive Feeding</w:t>
+            </w:r>
+          </w:p>
+          <w:p>
+            <w:r>
+              <w:rPr>
+                <w:rFonts w:hint="eastAsia"/>
+                <w:b/>
+                <w:szCs w:val="21"/>
+              </w:rPr>
+              <w:t>H</w:t>
+            </w:r>
+            <w:r>
+              <w:rPr>
+                <w:b/>
+                <w:szCs w:val="21"/>
+              </w:rPr>
+              <w:t>. H. T, N. N. T and H. C. P; IEEE ANTENNAS AND WIRELESS PROPAGATION LETTERS, VOL. 18, NO. 1, JANUARY 2019</w:t>
+            </w:r>
+            <w:r>
+              <w:rPr>
+                <w:b/>
+                <w:szCs w:val="21"/>
+              </w:rPr>
+              <w:t>(pp 19-23)</w:t>
+            </w:r>
+          </w:p>
+        </w:tc>
+        <w:tc>
+          <w:tcPr>
+            <w:tcW w:w="6090" w:type="dxa"/>
           </w:tcPr>
           <w:p/>
         </w:tc>
         <w:tc>
           <w:tcPr>
-            <w:tcW w:w="6145" w:type="dxa"/>
-          </w:tcPr>
-          <w:p/>
-        </w:tc>
-        <w:tc>
-          <w:tcPr>
-            <w:tcW w:w="1608" w:type="dxa"/>
-          </w:tcPr>
-          <w:p/>
-        </w:tc>
-      </w:tr>
-      <w:tr>
-        <w:trPr>
-          <w:trHeight w:val="2166"/>
-        </w:trPr>
-        <w:tc>
-          <w:tcPr>
-            <w:tcW w:w="1980" w:type="dxa"/>
-          </w:tcPr>
-          <w:p/>
-        </w:tc>
-        <w:tc>
-          <w:tcPr>
-            <w:tcW w:w="6145" w:type="dxa"/>
-          </w:tcPr>
-          <w:p/>
-        </w:tc>
-        <w:tc>
-          <w:tcPr>
-            <w:tcW w:w="1608" w:type="dxa"/>
-          </w:tcPr>
-          <w:p/>
-        </w:tc>
-      </w:tr>
-      <w:tr>
-        <w:trPr>
-          <w:trHeight w:val="2063"/>
-        </w:trPr>
-        <w:tc>
-          <w:tcPr>
-            <w:tcW w:w="1980" w:type="dxa"/>
-          </w:tcPr>
-          <w:p/>
-        </w:tc>
-        <w:tc>
-          <w:tcPr>
-            <w:tcW w:w="6145" w:type="dxa"/>
-          </w:tcPr>
-          <w:p/>
-        </w:tc>
-        <w:tc>
-          <w:tcPr>
-            <w:tcW w:w="1608" w:type="dxa"/>
+            <w:tcW w:w="1701" w:type="dxa"/>
+            <w:gridSpan w:val="2"/>
           </w:tcPr>
           <w:p/>
         </w:tc>
@@ -461,12 +2274,502 @@
 </w:document>
 </file>
 
+<file path=word/endnotes.xml><?xml version="1.0" encoding="utf-8"?>
+<w:endnotes xmlns:wpc="http://schemas.microsoft.com/office/word/2010/wordprocessingCanvas" xmlns:cx="http://schemas.microsoft.com/office/drawing/2014/chartex" xmlns:cx1="http://schemas.microsoft.com/office/drawing/2015/9/8/chartex" xmlns:cx2="http://schemas.microsoft.com/office/drawing/2015/10/21/chartex" xmlns:cx3="http://schemas.microsoft.com/office/drawing/2016/5/9/chartex" xmlns:cx4="http://schemas.microsoft.com/office/drawing/2016/5/10/chartex" xmlns:cx5="http://schemas.microsoft.com/office/drawing/2016/5/11/chartex" xmlns:cx6="http://schemas.microsoft.com/office/drawing/2016/5/12/chartex" xmlns:cx7="http://schemas.microsoft.com/office/drawing/2016/5/13/chartex" xmlns:cx8="http://schemas.microsoft.com/office/drawing/2016/5/14/chartex" xmlns:mc="http://schemas.openxmlformats.org/markup-compatibility/2006" xmlns:aink="http://schemas.microsoft.com/office/drawing/2016/ink" xmlns:am3d="http://schemas.microsoft.com/office/drawing/2017/model3d" xmlns:o="urn:schemas-microsoft-com:office:office" xmlns:r="http://schemas.openxmlformats.org/officeDocument/2006/relationships" xmlns:m="http://schemas.openxmlformats.org/officeDocument/2006/math" xmlns:v="urn:schemas-microsoft-com:vml" xmlns:wp14="http://schemas.microsoft.com/office/word/2010/wordprocessingDrawing" xmlns:wp="http://schemas.openxmlformats.org/drawingml/2006/wordprocessingDrawing" xmlns:w10="urn:schemas-microsoft-com:office:word" xmlns:w="http://schemas.openxmlformats.org/wordprocessingml/2006/main" xmlns:w14="http://schemas.microsoft.com/office/word/2010/wordml" xmlns:w15="http://schemas.microsoft.com/office/word/2012/wordml" xmlns:w16cid="http://schemas.microsoft.com/office/word/2016/wordml/cid" xmlns:w16se="http://schemas.microsoft.com/office/word/2015/wordml/symex" xmlns:wpg="http://schemas.microsoft.com/office/word/2010/wordprocessingGroup" xmlns:wpi="http://schemas.microsoft.com/office/word/2010/wordprocessingInk" xmlns:wne="http://schemas.microsoft.com/office/word/2006/wordml" xmlns:wps="http://schemas.microsoft.com/office/word/2010/wordprocessingShape" mc:Ignorable="w14 w15 w16se w16cid wp14">
+  <w:endnote w:type="separator" w:id="-1">
+    <w:p>
+      <w:r>
+        <w:separator/>
+      </w:r>
+    </w:p>
+  </w:endnote>
+  <w:endnote w:type="continuationSeparator" w:id="0">
+    <w:p>
+      <w:r>
+        <w:continuationSeparator/>
+      </w:r>
+    </w:p>
+  </w:endnote>
+</w:endnotes>
+</file>
+
+<file path=word/footnotes.xml><?xml version="1.0" encoding="utf-8"?>
+<w:footnotes xmlns:wpc="http://schemas.microsoft.com/office/word/2010/wordprocessingCanvas" xmlns:cx="http://schemas.microsoft.com/office/drawing/2014/chartex" xmlns:cx1="http://schemas.microsoft.com/office/drawing/2015/9/8/chartex" xmlns:cx2="http://schemas.microsoft.com/office/drawing/2015/10/21/chartex" xmlns:cx3="http://schemas.microsoft.com/office/drawing/2016/5/9/chartex" xmlns:cx4="http://schemas.microsoft.com/office/drawing/2016/5/10/chartex" xmlns:cx5="http://schemas.microsoft.com/office/drawing/2016/5/11/chartex" xmlns:cx6="http://schemas.microsoft.com/office/drawing/2016/5/12/chartex" xmlns:cx7="http://schemas.microsoft.com/office/drawing/2016/5/13/chartex" xmlns:cx8="http://schemas.microsoft.com/office/drawing/2016/5/14/chartex" xmlns:mc="http://schemas.openxmlformats.org/markup-compatibility/2006" xmlns:aink="http://schemas.microsoft.com/office/drawing/2016/ink" xmlns:am3d="http://schemas.microsoft.com/office/drawing/2017/model3d" xmlns:o="urn:schemas-microsoft-com:office:office" xmlns:r="http://schemas.openxmlformats.org/officeDocument/2006/relationships" xmlns:m="http://schemas.openxmlformats.org/officeDocument/2006/math" xmlns:v="urn:schemas-microsoft-com:vml" xmlns:wp14="http://schemas.microsoft.com/office/word/2010/wordprocessingDrawing" xmlns:wp="http://schemas.openxmlformats.org/drawingml/2006/wordprocessingDrawing" xmlns:w10="urn:schemas-microsoft-com:office:word" xmlns:w="http://schemas.openxmlformats.org/wordprocessingml/2006/main" xmlns:w14="http://schemas.microsoft.com/office/word/2010/wordml" xmlns:w15="http://schemas.microsoft.com/office/word/2012/wordml" xmlns:w16cid="http://schemas.microsoft.com/office/word/2016/wordml/cid" xmlns:w16se="http://schemas.microsoft.com/office/word/2015/wordml/symex" xmlns:wpg="http://schemas.microsoft.com/office/word/2010/wordprocessingGroup" xmlns:wpi="http://schemas.microsoft.com/office/word/2010/wordprocessingInk" xmlns:wne="http://schemas.microsoft.com/office/word/2006/wordml" xmlns:wps="http://schemas.microsoft.com/office/word/2010/wordprocessingShape" mc:Ignorable="w14 w15 w16se w16cid wp14">
+  <w:footnote w:type="separator" w:id="-1">
+    <w:p>
+      <w:r>
+        <w:separator/>
+      </w:r>
+    </w:p>
+  </w:footnote>
+  <w:footnote w:type="continuationSeparator" w:id="0">
+    <w:p>
+      <w:r>
+        <w:continuationSeparator/>
+      </w:r>
+    </w:p>
+  </w:footnote>
+</w:footnotes>
+</file>
+
 <file path=word/numbering.xml><?xml version="1.0" encoding="utf-8"?>
 <w:numbering xmlns:wpc="http://schemas.microsoft.com/office/word/2010/wordprocessingCanvas" xmlns:cx="http://schemas.microsoft.com/office/drawing/2014/chartex" xmlns:cx1="http://schemas.microsoft.com/office/drawing/2015/9/8/chartex" xmlns:cx2="http://schemas.microsoft.com/office/drawing/2015/10/21/chartex" xmlns:cx3="http://schemas.microsoft.com/office/drawing/2016/5/9/chartex" xmlns:cx4="http://schemas.microsoft.com/office/drawing/2016/5/10/chartex" xmlns:cx5="http://schemas.microsoft.com/office/drawing/2016/5/11/chartex" xmlns:cx6="http://schemas.microsoft.com/office/drawing/2016/5/12/chartex" xmlns:cx7="http://schemas.microsoft.com/office/drawing/2016/5/13/chartex" xmlns:cx8="http://schemas.microsoft.com/office/drawing/2016/5/14/chartex" xmlns:mc="http://schemas.openxmlformats.org/markup-compatibility/2006" xmlns:aink="http://schemas.microsoft.com/office/drawing/2016/ink" xmlns:am3d="http://schemas.microsoft.com/office/drawing/2017/model3d" xmlns:o="urn:schemas-microsoft-com:office:office" xmlns:r="http://schemas.openxmlformats.org/officeDocument/2006/relationships" xmlns:m="http://schemas.openxmlformats.org/officeDocument/2006/math" xmlns:v="urn:schemas-microsoft-com:vml" xmlns:wp14="http://schemas.microsoft.com/office/word/2010/wordprocessingDrawing" xmlns:wp="http://schemas.openxmlformats.org/drawingml/2006/wordprocessingDrawing" xmlns:w10="urn:schemas-microsoft-com:office:word" xmlns:w="http://schemas.openxmlformats.org/wordprocessingml/2006/main" xmlns:w14="http://schemas.microsoft.com/office/word/2010/wordml" xmlns:w15="http://schemas.microsoft.com/office/word/2012/wordml" xmlns:w16cid="http://schemas.microsoft.com/office/word/2016/wordml/cid" xmlns:w16se="http://schemas.microsoft.com/office/word/2015/wordml/symex" xmlns:wpg="http://schemas.microsoft.com/office/word/2010/wordprocessingGroup" xmlns:wpi="http://schemas.microsoft.com/office/word/2010/wordprocessingInk" xmlns:wne="http://schemas.microsoft.com/office/word/2006/wordml" xmlns:wps="http://schemas.microsoft.com/office/word/2010/wordprocessingShape" mc:Ignorable="w14 w15 w16se w16cid wp14">
   <w:abstractNum w:abstractNumId="0" w15:restartNumberingAfterBreak="0">
+    <w:nsid w:val="15354954"/>
+    <w:multiLevelType w:val="hybridMultilevel"/>
+    <w:tmpl w:val="B5FE5892"/>
+    <w:lvl w:ilvl="0" w:tplc="0409000D">
+      <w:start w:val="1"/>
+      <w:numFmt w:val="bullet"/>
+      <w:lvlText w:val=""/>
+      <w:lvlJc w:val="left"/>
+      <w:pPr>
+        <w:ind w:left="840" w:hanging="420"/>
+      </w:pPr>
+      <w:rPr>
+        <w:rFonts w:ascii="Wingdings" w:hAnsi="Wingdings" w:hint="default"/>
+      </w:rPr>
+    </w:lvl>
+    <w:lvl w:ilvl="1" w:tplc="04090003" w:tentative="1">
+      <w:start w:val="1"/>
+      <w:numFmt w:val="bullet"/>
+      <w:lvlText w:val=""/>
+      <w:lvlJc w:val="left"/>
+      <w:pPr>
+        <w:ind w:left="1260" w:hanging="420"/>
+      </w:pPr>
+      <w:rPr>
+        <w:rFonts w:ascii="Wingdings" w:hAnsi="Wingdings" w:hint="default"/>
+      </w:rPr>
+    </w:lvl>
+    <w:lvl w:ilvl="2" w:tplc="04090005" w:tentative="1">
+      <w:start w:val="1"/>
+      <w:numFmt w:val="bullet"/>
+      <w:lvlText w:val=""/>
+      <w:lvlJc w:val="left"/>
+      <w:pPr>
+        <w:ind w:left="1680" w:hanging="420"/>
+      </w:pPr>
+      <w:rPr>
+        <w:rFonts w:ascii="Wingdings" w:hAnsi="Wingdings" w:hint="default"/>
+      </w:rPr>
+    </w:lvl>
+    <w:lvl w:ilvl="3" w:tplc="04090001" w:tentative="1">
+      <w:start w:val="1"/>
+      <w:numFmt w:val="bullet"/>
+      <w:lvlText w:val=""/>
+      <w:lvlJc w:val="left"/>
+      <w:pPr>
+        <w:ind w:left="2100" w:hanging="420"/>
+      </w:pPr>
+      <w:rPr>
+        <w:rFonts w:ascii="Wingdings" w:hAnsi="Wingdings" w:hint="default"/>
+      </w:rPr>
+    </w:lvl>
+    <w:lvl w:ilvl="4" w:tplc="04090003" w:tentative="1">
+      <w:start w:val="1"/>
+      <w:numFmt w:val="bullet"/>
+      <w:lvlText w:val=""/>
+      <w:lvlJc w:val="left"/>
+      <w:pPr>
+        <w:ind w:left="2520" w:hanging="420"/>
+      </w:pPr>
+      <w:rPr>
+        <w:rFonts w:ascii="Wingdings" w:hAnsi="Wingdings" w:hint="default"/>
+      </w:rPr>
+    </w:lvl>
+    <w:lvl w:ilvl="5" w:tplc="04090005" w:tentative="1">
+      <w:start w:val="1"/>
+      <w:numFmt w:val="bullet"/>
+      <w:lvlText w:val=""/>
+      <w:lvlJc w:val="left"/>
+      <w:pPr>
+        <w:ind w:left="2940" w:hanging="420"/>
+      </w:pPr>
+      <w:rPr>
+        <w:rFonts w:ascii="Wingdings" w:hAnsi="Wingdings" w:hint="default"/>
+      </w:rPr>
+    </w:lvl>
+    <w:lvl w:ilvl="6" w:tplc="04090001" w:tentative="1">
+      <w:start w:val="1"/>
+      <w:numFmt w:val="bullet"/>
+      <w:lvlText w:val=""/>
+      <w:lvlJc w:val="left"/>
+      <w:pPr>
+        <w:ind w:left="3360" w:hanging="420"/>
+      </w:pPr>
+      <w:rPr>
+        <w:rFonts w:ascii="Wingdings" w:hAnsi="Wingdings" w:hint="default"/>
+      </w:rPr>
+    </w:lvl>
+    <w:lvl w:ilvl="7" w:tplc="04090003" w:tentative="1">
+      <w:start w:val="1"/>
+      <w:numFmt w:val="bullet"/>
+      <w:lvlText w:val=""/>
+      <w:lvlJc w:val="left"/>
+      <w:pPr>
+        <w:ind w:left="3780" w:hanging="420"/>
+      </w:pPr>
+      <w:rPr>
+        <w:rFonts w:ascii="Wingdings" w:hAnsi="Wingdings" w:hint="default"/>
+      </w:rPr>
+    </w:lvl>
+    <w:lvl w:ilvl="8" w:tplc="04090005" w:tentative="1">
+      <w:start w:val="1"/>
+      <w:numFmt w:val="bullet"/>
+      <w:lvlText w:val=""/>
+      <w:lvlJc w:val="left"/>
+      <w:pPr>
+        <w:ind w:left="4200" w:hanging="420"/>
+      </w:pPr>
+      <w:rPr>
+        <w:rFonts w:ascii="Wingdings" w:hAnsi="Wingdings" w:hint="default"/>
+      </w:rPr>
+    </w:lvl>
+  </w:abstractNum>
+  <w:abstractNum w:abstractNumId="1" w15:restartNumberingAfterBreak="0">
+    <w:nsid w:val="163829EB"/>
+    <w:multiLevelType w:val="hybridMultilevel"/>
+    <w:tmpl w:val="8D268398"/>
+    <w:lvl w:ilvl="0" w:tplc="0409000D">
+      <w:start w:val="1"/>
+      <w:numFmt w:val="bullet"/>
+      <w:lvlText w:val=""/>
+      <w:lvlJc w:val="left"/>
+      <w:pPr>
+        <w:ind w:left="840" w:hanging="420"/>
+      </w:pPr>
+      <w:rPr>
+        <w:rFonts w:ascii="Wingdings" w:hAnsi="Wingdings" w:hint="default"/>
+      </w:rPr>
+    </w:lvl>
+    <w:lvl w:ilvl="1" w:tplc="04090003" w:tentative="1">
+      <w:start w:val="1"/>
+      <w:numFmt w:val="bullet"/>
+      <w:lvlText w:val=""/>
+      <w:lvlJc w:val="left"/>
+      <w:pPr>
+        <w:ind w:left="1260" w:hanging="420"/>
+      </w:pPr>
+      <w:rPr>
+        <w:rFonts w:ascii="Wingdings" w:hAnsi="Wingdings" w:hint="default"/>
+      </w:rPr>
+    </w:lvl>
+    <w:lvl w:ilvl="2" w:tplc="04090005" w:tentative="1">
+      <w:start w:val="1"/>
+      <w:numFmt w:val="bullet"/>
+      <w:lvlText w:val=""/>
+      <w:lvlJc w:val="left"/>
+      <w:pPr>
+        <w:ind w:left="1680" w:hanging="420"/>
+      </w:pPr>
+      <w:rPr>
+        <w:rFonts w:ascii="Wingdings" w:hAnsi="Wingdings" w:hint="default"/>
+      </w:rPr>
+    </w:lvl>
+    <w:lvl w:ilvl="3" w:tplc="04090001" w:tentative="1">
+      <w:start w:val="1"/>
+      <w:numFmt w:val="bullet"/>
+      <w:lvlText w:val=""/>
+      <w:lvlJc w:val="left"/>
+      <w:pPr>
+        <w:ind w:left="2100" w:hanging="420"/>
+      </w:pPr>
+      <w:rPr>
+        <w:rFonts w:ascii="Wingdings" w:hAnsi="Wingdings" w:hint="default"/>
+      </w:rPr>
+    </w:lvl>
+    <w:lvl w:ilvl="4" w:tplc="04090003" w:tentative="1">
+      <w:start w:val="1"/>
+      <w:numFmt w:val="bullet"/>
+      <w:lvlText w:val=""/>
+      <w:lvlJc w:val="left"/>
+      <w:pPr>
+        <w:ind w:left="2520" w:hanging="420"/>
+      </w:pPr>
+      <w:rPr>
+        <w:rFonts w:ascii="Wingdings" w:hAnsi="Wingdings" w:hint="default"/>
+      </w:rPr>
+    </w:lvl>
+    <w:lvl w:ilvl="5" w:tplc="04090005" w:tentative="1">
+      <w:start w:val="1"/>
+      <w:numFmt w:val="bullet"/>
+      <w:lvlText w:val=""/>
+      <w:lvlJc w:val="left"/>
+      <w:pPr>
+        <w:ind w:left="2940" w:hanging="420"/>
+      </w:pPr>
+      <w:rPr>
+        <w:rFonts w:ascii="Wingdings" w:hAnsi="Wingdings" w:hint="default"/>
+      </w:rPr>
+    </w:lvl>
+    <w:lvl w:ilvl="6" w:tplc="04090001" w:tentative="1">
+      <w:start w:val="1"/>
+      <w:numFmt w:val="bullet"/>
+      <w:lvlText w:val=""/>
+      <w:lvlJc w:val="left"/>
+      <w:pPr>
+        <w:ind w:left="3360" w:hanging="420"/>
+      </w:pPr>
+      <w:rPr>
+        <w:rFonts w:ascii="Wingdings" w:hAnsi="Wingdings" w:hint="default"/>
+      </w:rPr>
+    </w:lvl>
+    <w:lvl w:ilvl="7" w:tplc="04090003" w:tentative="1">
+      <w:start w:val="1"/>
+      <w:numFmt w:val="bullet"/>
+      <w:lvlText w:val=""/>
+      <w:lvlJc w:val="left"/>
+      <w:pPr>
+        <w:ind w:left="3780" w:hanging="420"/>
+      </w:pPr>
+      <w:rPr>
+        <w:rFonts w:ascii="Wingdings" w:hAnsi="Wingdings" w:hint="default"/>
+      </w:rPr>
+    </w:lvl>
+    <w:lvl w:ilvl="8" w:tplc="04090005" w:tentative="1">
+      <w:start w:val="1"/>
+      <w:numFmt w:val="bullet"/>
+      <w:lvlText w:val=""/>
+      <w:lvlJc w:val="left"/>
+      <w:pPr>
+        <w:ind w:left="4200" w:hanging="420"/>
+      </w:pPr>
+      <w:rPr>
+        <w:rFonts w:ascii="Wingdings" w:hAnsi="Wingdings" w:hint="default"/>
+      </w:rPr>
+    </w:lvl>
+  </w:abstractNum>
+  <w:abstractNum w:abstractNumId="2" w15:restartNumberingAfterBreak="0">
+    <w:nsid w:val="271334A0"/>
+    <w:multiLevelType w:val="hybridMultilevel"/>
+    <w:tmpl w:val="163C43D2"/>
+    <w:lvl w:ilvl="0" w:tplc="04090005">
+      <w:start w:val="1"/>
+      <w:numFmt w:val="bullet"/>
+      <w:lvlText w:val=""/>
+      <w:lvlJc w:val="left"/>
+      <w:pPr>
+        <w:ind w:left="1575" w:hanging="420"/>
+      </w:pPr>
+      <w:rPr>
+        <w:rFonts w:ascii="Wingdings" w:hAnsi="Wingdings" w:hint="default"/>
+      </w:rPr>
+    </w:lvl>
+    <w:lvl w:ilvl="1" w:tplc="04090003" w:tentative="1">
+      <w:start w:val="1"/>
+      <w:numFmt w:val="bullet"/>
+      <w:lvlText w:val=""/>
+      <w:lvlJc w:val="left"/>
+      <w:pPr>
+        <w:ind w:left="1995" w:hanging="420"/>
+      </w:pPr>
+      <w:rPr>
+        <w:rFonts w:ascii="Wingdings" w:hAnsi="Wingdings" w:hint="default"/>
+      </w:rPr>
+    </w:lvl>
+    <w:lvl w:ilvl="2" w:tplc="04090005" w:tentative="1">
+      <w:start w:val="1"/>
+      <w:numFmt w:val="bullet"/>
+      <w:lvlText w:val=""/>
+      <w:lvlJc w:val="left"/>
+      <w:pPr>
+        <w:ind w:left="2415" w:hanging="420"/>
+      </w:pPr>
+      <w:rPr>
+        <w:rFonts w:ascii="Wingdings" w:hAnsi="Wingdings" w:hint="default"/>
+      </w:rPr>
+    </w:lvl>
+    <w:lvl w:ilvl="3" w:tplc="04090001" w:tentative="1">
+      <w:start w:val="1"/>
+      <w:numFmt w:val="bullet"/>
+      <w:lvlText w:val=""/>
+      <w:lvlJc w:val="left"/>
+      <w:pPr>
+        <w:ind w:left="2835" w:hanging="420"/>
+      </w:pPr>
+      <w:rPr>
+        <w:rFonts w:ascii="Wingdings" w:hAnsi="Wingdings" w:hint="default"/>
+      </w:rPr>
+    </w:lvl>
+    <w:lvl w:ilvl="4" w:tplc="04090003" w:tentative="1">
+      <w:start w:val="1"/>
+      <w:numFmt w:val="bullet"/>
+      <w:lvlText w:val=""/>
+      <w:lvlJc w:val="left"/>
+      <w:pPr>
+        <w:ind w:left="3255" w:hanging="420"/>
+      </w:pPr>
+      <w:rPr>
+        <w:rFonts w:ascii="Wingdings" w:hAnsi="Wingdings" w:hint="default"/>
+      </w:rPr>
+    </w:lvl>
+    <w:lvl w:ilvl="5" w:tplc="04090005" w:tentative="1">
+      <w:start w:val="1"/>
+      <w:numFmt w:val="bullet"/>
+      <w:lvlText w:val=""/>
+      <w:lvlJc w:val="left"/>
+      <w:pPr>
+        <w:ind w:left="3675" w:hanging="420"/>
+      </w:pPr>
+      <w:rPr>
+        <w:rFonts w:ascii="Wingdings" w:hAnsi="Wingdings" w:hint="default"/>
+      </w:rPr>
+    </w:lvl>
+    <w:lvl w:ilvl="6" w:tplc="04090001" w:tentative="1">
+      <w:start w:val="1"/>
+      <w:numFmt w:val="bullet"/>
+      <w:lvlText w:val=""/>
+      <w:lvlJc w:val="left"/>
+      <w:pPr>
+        <w:ind w:left="4095" w:hanging="420"/>
+      </w:pPr>
+      <w:rPr>
+        <w:rFonts w:ascii="Wingdings" w:hAnsi="Wingdings" w:hint="default"/>
+      </w:rPr>
+    </w:lvl>
+    <w:lvl w:ilvl="7" w:tplc="04090003" w:tentative="1">
+      <w:start w:val="1"/>
+      <w:numFmt w:val="bullet"/>
+      <w:lvlText w:val=""/>
+      <w:lvlJc w:val="left"/>
+      <w:pPr>
+        <w:ind w:left="4515" w:hanging="420"/>
+      </w:pPr>
+      <w:rPr>
+        <w:rFonts w:ascii="Wingdings" w:hAnsi="Wingdings" w:hint="default"/>
+      </w:rPr>
+    </w:lvl>
+    <w:lvl w:ilvl="8" w:tplc="04090005" w:tentative="1">
+      <w:start w:val="1"/>
+      <w:numFmt w:val="bullet"/>
+      <w:lvlText w:val=""/>
+      <w:lvlJc w:val="left"/>
+      <w:pPr>
+        <w:ind w:left="4935" w:hanging="420"/>
+      </w:pPr>
+      <w:rPr>
+        <w:rFonts w:ascii="Wingdings" w:hAnsi="Wingdings" w:hint="default"/>
+      </w:rPr>
+    </w:lvl>
+  </w:abstractNum>
+  <w:abstractNum w:abstractNumId="3" w15:restartNumberingAfterBreak="0">
+    <w:nsid w:val="46283BE8"/>
+    <w:multiLevelType w:val="hybridMultilevel"/>
+    <w:tmpl w:val="CDACEB8E"/>
+    <w:lvl w:ilvl="0" w:tplc="0409000D">
+      <w:start w:val="1"/>
+      <w:numFmt w:val="bullet"/>
+      <w:lvlText w:val=""/>
+      <w:lvlJc w:val="left"/>
+      <w:pPr>
+        <w:ind w:left="840" w:hanging="420"/>
+      </w:pPr>
+      <w:rPr>
+        <w:rFonts w:ascii="Wingdings" w:hAnsi="Wingdings" w:hint="default"/>
+      </w:rPr>
+    </w:lvl>
+    <w:lvl w:ilvl="1" w:tplc="04090003" w:tentative="1">
+      <w:start w:val="1"/>
+      <w:numFmt w:val="bullet"/>
+      <w:lvlText w:val=""/>
+      <w:lvlJc w:val="left"/>
+      <w:pPr>
+        <w:ind w:left="1260" w:hanging="420"/>
+      </w:pPr>
+      <w:rPr>
+        <w:rFonts w:ascii="Wingdings" w:hAnsi="Wingdings" w:hint="default"/>
+      </w:rPr>
+    </w:lvl>
+    <w:lvl w:ilvl="2" w:tplc="04090005" w:tentative="1">
+      <w:start w:val="1"/>
+      <w:numFmt w:val="bullet"/>
+      <w:lvlText w:val=""/>
+      <w:lvlJc w:val="left"/>
+      <w:pPr>
+        <w:ind w:left="1680" w:hanging="420"/>
+      </w:pPr>
+      <w:rPr>
+        <w:rFonts w:ascii="Wingdings" w:hAnsi="Wingdings" w:hint="default"/>
+      </w:rPr>
+    </w:lvl>
+    <w:lvl w:ilvl="3" w:tplc="04090001" w:tentative="1">
+      <w:start w:val="1"/>
+      <w:numFmt w:val="bullet"/>
+      <w:lvlText w:val=""/>
+      <w:lvlJc w:val="left"/>
+      <w:pPr>
+        <w:ind w:left="2100" w:hanging="420"/>
+      </w:pPr>
+      <w:rPr>
+        <w:rFonts w:ascii="Wingdings" w:hAnsi="Wingdings" w:hint="default"/>
+      </w:rPr>
+    </w:lvl>
+    <w:lvl w:ilvl="4" w:tplc="04090003" w:tentative="1">
+      <w:start w:val="1"/>
+      <w:numFmt w:val="bullet"/>
+      <w:lvlText w:val=""/>
+      <w:lvlJc w:val="left"/>
+      <w:pPr>
+        <w:ind w:left="2520" w:hanging="420"/>
+      </w:pPr>
+      <w:rPr>
+        <w:rFonts w:ascii="Wingdings" w:hAnsi="Wingdings" w:hint="default"/>
+      </w:rPr>
+    </w:lvl>
+    <w:lvl w:ilvl="5" w:tplc="04090005" w:tentative="1">
+      <w:start w:val="1"/>
+      <w:numFmt w:val="bullet"/>
+      <w:lvlText w:val=""/>
+      <w:lvlJc w:val="left"/>
+      <w:pPr>
+        <w:ind w:left="2940" w:hanging="420"/>
+      </w:pPr>
+      <w:rPr>
+        <w:rFonts w:ascii="Wingdings" w:hAnsi="Wingdings" w:hint="default"/>
+      </w:rPr>
+    </w:lvl>
+    <w:lvl w:ilvl="6" w:tplc="04090001" w:tentative="1">
+      <w:start w:val="1"/>
+      <w:numFmt w:val="bullet"/>
+      <w:lvlText w:val=""/>
+      <w:lvlJc w:val="left"/>
+      <w:pPr>
+        <w:ind w:left="3360" w:hanging="420"/>
+      </w:pPr>
+      <w:rPr>
+        <w:rFonts w:ascii="Wingdings" w:hAnsi="Wingdings" w:hint="default"/>
+      </w:rPr>
+    </w:lvl>
+    <w:lvl w:ilvl="7" w:tplc="04090003" w:tentative="1">
+      <w:start w:val="1"/>
+      <w:numFmt w:val="bullet"/>
+      <w:lvlText w:val=""/>
+      <w:lvlJc w:val="left"/>
+      <w:pPr>
+        <w:ind w:left="3780" w:hanging="420"/>
+      </w:pPr>
+      <w:rPr>
+        <w:rFonts w:ascii="Wingdings" w:hAnsi="Wingdings" w:hint="default"/>
+      </w:rPr>
+    </w:lvl>
+    <w:lvl w:ilvl="8" w:tplc="04090005" w:tentative="1">
+      <w:start w:val="1"/>
+      <w:numFmt w:val="bullet"/>
+      <w:lvlText w:val=""/>
+      <w:lvlJc w:val="left"/>
+      <w:pPr>
+        <w:ind w:left="4200" w:hanging="420"/>
+      </w:pPr>
+      <w:rPr>
+        <w:rFonts w:ascii="Wingdings" w:hAnsi="Wingdings" w:hint="default"/>
+      </w:rPr>
+    </w:lvl>
+  </w:abstractNum>
+  <w:abstractNum w:abstractNumId="4" w15:restartNumberingAfterBreak="0">
     <w:nsid w:val="551D102D"/>
     <w:multiLevelType w:val="hybridMultilevel"/>
-    <w:tmpl w:val="72324C22"/>
+    <w:tmpl w:val="6694B9D6"/>
     <w:lvl w:ilvl="0" w:tplc="04090001">
       <w:start w:val="1"/>
       <w:numFmt w:val="bullet"/>
@@ -576,10 +2879,123 @@
       </w:rPr>
     </w:lvl>
   </w:abstractNum>
-  <w:abstractNum w:abstractNumId="1" w15:restartNumberingAfterBreak="0">
+  <w:abstractNum w:abstractNumId="5" w15:restartNumberingAfterBreak="0">
+    <w:nsid w:val="724C189F"/>
+    <w:multiLevelType w:val="hybridMultilevel"/>
+    <w:tmpl w:val="97E0DFAA"/>
+    <w:lvl w:ilvl="0" w:tplc="0409000D">
+      <w:start w:val="1"/>
+      <w:numFmt w:val="bullet"/>
+      <w:lvlText w:val=""/>
+      <w:lvlJc w:val="left"/>
+      <w:pPr>
+        <w:ind w:left="840" w:hanging="420"/>
+      </w:pPr>
+      <w:rPr>
+        <w:rFonts w:ascii="Wingdings" w:hAnsi="Wingdings" w:hint="default"/>
+      </w:rPr>
+    </w:lvl>
+    <w:lvl w:ilvl="1" w:tplc="04090003" w:tentative="1">
+      <w:start w:val="1"/>
+      <w:numFmt w:val="bullet"/>
+      <w:lvlText w:val=""/>
+      <w:lvlJc w:val="left"/>
+      <w:pPr>
+        <w:ind w:left="1260" w:hanging="420"/>
+      </w:pPr>
+      <w:rPr>
+        <w:rFonts w:ascii="Wingdings" w:hAnsi="Wingdings" w:hint="default"/>
+      </w:rPr>
+    </w:lvl>
+    <w:lvl w:ilvl="2" w:tplc="04090005" w:tentative="1">
+      <w:start w:val="1"/>
+      <w:numFmt w:val="bullet"/>
+      <w:lvlText w:val=""/>
+      <w:lvlJc w:val="left"/>
+      <w:pPr>
+        <w:ind w:left="1680" w:hanging="420"/>
+      </w:pPr>
+      <w:rPr>
+        <w:rFonts w:ascii="Wingdings" w:hAnsi="Wingdings" w:hint="default"/>
+      </w:rPr>
+    </w:lvl>
+    <w:lvl w:ilvl="3" w:tplc="04090001" w:tentative="1">
+      <w:start w:val="1"/>
+      <w:numFmt w:val="bullet"/>
+      <w:lvlText w:val=""/>
+      <w:lvlJc w:val="left"/>
+      <w:pPr>
+        <w:ind w:left="2100" w:hanging="420"/>
+      </w:pPr>
+      <w:rPr>
+        <w:rFonts w:ascii="Wingdings" w:hAnsi="Wingdings" w:hint="default"/>
+      </w:rPr>
+    </w:lvl>
+    <w:lvl w:ilvl="4" w:tplc="04090003" w:tentative="1">
+      <w:start w:val="1"/>
+      <w:numFmt w:val="bullet"/>
+      <w:lvlText w:val=""/>
+      <w:lvlJc w:val="left"/>
+      <w:pPr>
+        <w:ind w:left="2520" w:hanging="420"/>
+      </w:pPr>
+      <w:rPr>
+        <w:rFonts w:ascii="Wingdings" w:hAnsi="Wingdings" w:hint="default"/>
+      </w:rPr>
+    </w:lvl>
+    <w:lvl w:ilvl="5" w:tplc="04090005" w:tentative="1">
+      <w:start w:val="1"/>
+      <w:numFmt w:val="bullet"/>
+      <w:lvlText w:val=""/>
+      <w:lvlJc w:val="left"/>
+      <w:pPr>
+        <w:ind w:left="2940" w:hanging="420"/>
+      </w:pPr>
+      <w:rPr>
+        <w:rFonts w:ascii="Wingdings" w:hAnsi="Wingdings" w:hint="default"/>
+      </w:rPr>
+    </w:lvl>
+    <w:lvl w:ilvl="6" w:tplc="04090001" w:tentative="1">
+      <w:start w:val="1"/>
+      <w:numFmt w:val="bullet"/>
+      <w:lvlText w:val=""/>
+      <w:lvlJc w:val="left"/>
+      <w:pPr>
+        <w:ind w:left="3360" w:hanging="420"/>
+      </w:pPr>
+      <w:rPr>
+        <w:rFonts w:ascii="Wingdings" w:hAnsi="Wingdings" w:hint="default"/>
+      </w:rPr>
+    </w:lvl>
+    <w:lvl w:ilvl="7" w:tplc="04090003" w:tentative="1">
+      <w:start w:val="1"/>
+      <w:numFmt w:val="bullet"/>
+      <w:lvlText w:val=""/>
+      <w:lvlJc w:val="left"/>
+      <w:pPr>
+        <w:ind w:left="3780" w:hanging="420"/>
+      </w:pPr>
+      <w:rPr>
+        <w:rFonts w:ascii="Wingdings" w:hAnsi="Wingdings" w:hint="default"/>
+      </w:rPr>
+    </w:lvl>
+    <w:lvl w:ilvl="8" w:tplc="04090005" w:tentative="1">
+      <w:start w:val="1"/>
+      <w:numFmt w:val="bullet"/>
+      <w:lvlText w:val=""/>
+      <w:lvlJc w:val="left"/>
+      <w:pPr>
+        <w:ind w:left="4200" w:hanging="420"/>
+      </w:pPr>
+      <w:rPr>
+        <w:rFonts w:ascii="Wingdings" w:hAnsi="Wingdings" w:hint="default"/>
+      </w:rPr>
+    </w:lvl>
+  </w:abstractNum>
+  <w:abstractNum w:abstractNumId="6" w15:restartNumberingAfterBreak="0">
     <w:nsid w:val="763359E4"/>
     <w:multiLevelType w:val="hybridMultilevel"/>
-    <w:tmpl w:val="A934E472"/>
+    <w:tmpl w:val="5D7AADB2"/>
     <w:lvl w:ilvl="0" w:tplc="0409000D">
       <w:start w:val="1"/>
       <w:numFmt w:val="bullet"/>
@@ -690,10 +3106,25 @@
     </w:lvl>
   </w:abstractNum>
   <w:num w:numId="1">
+    <w:abstractNumId w:val="4"/>
+  </w:num>
+  <w:num w:numId="2">
+    <w:abstractNumId w:val="6"/>
+  </w:num>
+  <w:num w:numId="3">
+    <w:abstractNumId w:val="2"/>
+  </w:num>
+  <w:num w:numId="4">
+    <w:abstractNumId w:val="3"/>
+  </w:num>
+  <w:num w:numId="5">
     <w:abstractNumId w:val="0"/>
   </w:num>
-  <w:num w:numId="2">
+  <w:num w:numId="6">
     <w:abstractNumId w:val="1"/>
+  </w:num>
+  <w:num w:numId="7">
+    <w:abstractNumId w:val="5"/>
   </w:num>
 </w:numbering>
 </file>
@@ -1150,6 +3581,126 @@
       <w:ind w:firstLineChars="200" w:firstLine="420"/>
     </w:pPr>
   </w:style>
+  <w:style w:type="character" w:styleId="a5">
+    <w:name w:val="Placeholder Text"/>
+    <w:basedOn w:val="a0"/>
+    <w:uiPriority w:val="99"/>
+    <w:semiHidden/>
+    <w:rsid w:val="00B1759D"/>
+    <w:rPr>
+      <w:color w:val="808080"/>
+    </w:rPr>
+  </w:style>
+  <w:style w:type="character" w:customStyle="1" w:styleId="fontstyle01">
+    <w:name w:val="fontstyle01"/>
+    <w:basedOn w:val="a0"/>
+    <w:rsid w:val="006B3B2D"/>
+    <w:rPr>
+      <w:rFonts w:ascii="Times-Roman" w:hAnsi="Times-Roman" w:hint="default"/>
+      <w:b w:val="0"/>
+      <w:bCs w:val="0"/>
+      <w:i w:val="0"/>
+      <w:iCs w:val="0"/>
+      <w:color w:val="000000"/>
+      <w:sz w:val="20"/>
+      <w:szCs w:val="20"/>
+    </w:rPr>
+  </w:style>
+  <w:style w:type="character" w:customStyle="1" w:styleId="fontstyle21">
+    <w:name w:val="fontstyle21"/>
+    <w:basedOn w:val="a0"/>
+    <w:rsid w:val="006B3B2D"/>
+    <w:rPr>
+      <w:rFonts w:ascii="Times-Italic" w:hAnsi="Times-Italic" w:hint="default"/>
+      <w:b w:val="0"/>
+      <w:bCs w:val="0"/>
+      <w:i/>
+      <w:iCs/>
+      <w:color w:val="000000"/>
+      <w:sz w:val="20"/>
+      <w:szCs w:val="20"/>
+    </w:rPr>
+  </w:style>
+  <w:style w:type="character" w:customStyle="1" w:styleId="fontstyle31">
+    <w:name w:val="fontstyle31"/>
+    <w:basedOn w:val="a0"/>
+    <w:rsid w:val="006B3B2D"/>
+    <w:rPr>
+      <w:rFonts w:ascii="MTSYN" w:hAnsi="MTSYN" w:hint="default"/>
+      <w:b w:val="0"/>
+      <w:bCs w:val="0"/>
+      <w:i w:val="0"/>
+      <w:iCs w:val="0"/>
+      <w:color w:val="000000"/>
+      <w:sz w:val="20"/>
+      <w:szCs w:val="20"/>
+    </w:rPr>
+  </w:style>
+  <w:style w:type="paragraph" w:styleId="a6">
+    <w:name w:val="header"/>
+    <w:basedOn w:val="a"/>
+    <w:link w:val="a7"/>
+    <w:uiPriority w:val="99"/>
+    <w:unhideWhenUsed/>
+    <w:rsid w:val="00E67FE1"/>
+    <w:pPr>
+      <w:pBdr>
+        <w:bottom w:val="single" w:sz="6" w:space="1" w:color="auto"/>
+      </w:pBdr>
+      <w:tabs>
+        <w:tab w:val="center" w:pos="4153"/>
+        <w:tab w:val="right" w:pos="8306"/>
+      </w:tabs>
+      <w:snapToGrid w:val="0"/>
+      <w:jc w:val="center"/>
+    </w:pPr>
+    <w:rPr>
+      <w:sz w:val="18"/>
+      <w:szCs w:val="18"/>
+    </w:rPr>
+  </w:style>
+  <w:style w:type="character" w:customStyle="1" w:styleId="a7">
+    <w:name w:val="页眉 字符"/>
+    <w:basedOn w:val="a0"/>
+    <w:link w:val="a6"/>
+    <w:uiPriority w:val="99"/>
+    <w:rsid w:val="00E67FE1"/>
+    <w:rPr>
+      <w:sz w:val="18"/>
+      <w:szCs w:val="18"/>
+    </w:rPr>
+  </w:style>
+  <w:style w:type="paragraph" w:styleId="a8">
+    <w:name w:val="footer"/>
+    <w:basedOn w:val="a"/>
+    <w:link w:val="a9"/>
+    <w:uiPriority w:val="99"/>
+    <w:unhideWhenUsed/>
+    <w:rsid w:val="00E67FE1"/>
+    <w:pPr>
+      <w:tabs>
+        <w:tab w:val="center" w:pos="4153"/>
+        <w:tab w:val="right" w:pos="8306"/>
+      </w:tabs>
+      <w:snapToGrid w:val="0"/>
+      <w:jc w:val="left"/>
+    </w:pPr>
+    <w:rPr>
+      <w:sz w:val="18"/>
+      <w:szCs w:val="18"/>
+    </w:rPr>
+  </w:style>
+  <w:style w:type="character" w:customStyle="1" w:styleId="a9">
+    <w:name w:val="页脚 字符"/>
+    <w:basedOn w:val="a0"/>
+    <w:link w:val="a8"/>
+    <w:uiPriority w:val="99"/>
+    <w:rsid w:val="00E67FE1"/>
+    <w:rPr>
+      <w:sz w:val="18"/>
+      <w:szCs w:val="18"/>
+    </w:rPr>
+  </w:style>
 </w:styles>
 </file>
 
@@ -1453,7 +4004,7 @@
 </file>
 
 <file path=customXml/itemProps1.xml><?xml version="1.0" encoding="utf-8"?>
-<ds:datastoreItem xmlns:ds="http://schemas.openxmlformats.org/officeDocument/2006/customXml" ds:itemID="{2A393237-59FB-454A-AF04-051C8BE27515}">
+<ds:datastoreItem xmlns:ds="http://schemas.openxmlformats.org/officeDocument/2006/customXml" ds:itemID="{BE7851D7-41B6-4B55-84AE-7E012C1A9811}">
   <ds:schemaRefs>
     <ds:schemaRef ds:uri="http://schemas.openxmlformats.org/officeDocument/2006/bibliography"/>
   </ds:schemaRefs>

</xml_diff>